<commit_message>
small fix to algo and test conditions
</commit_message>
<xml_diff>
--- a/Report.docx
+++ b/Report.docx
@@ -8,30 +8,859 @@
           <w:b/>
         </w:rPr>
       </w:pPr>
-      <w:r>
-        <w:rPr>
-          <w:b/>
-        </w:rPr>
+    </w:p>
+    <w:p>
+      <w:pPr>
+        <w:rPr>
+          <w:b/>
+        </w:rPr>
+      </w:pPr>
+    </w:p>
+    <w:p>
+      <w:pPr>
+        <w:rPr>
+          <w:b/>
+        </w:rPr>
+      </w:pPr>
+    </w:p>
+    <w:p>
+      <w:pPr>
+        <w:rPr>
+          <w:b/>
+        </w:rPr>
+      </w:pPr>
+    </w:p>
+    <w:p>
+      <w:pPr>
+        <w:rPr>
+          <w:b/>
+        </w:rPr>
+      </w:pPr>
+    </w:p>
+    <w:p>
+      <w:pPr>
+        <w:rPr>
+          <w:b/>
+        </w:rPr>
+      </w:pPr>
+    </w:p>
+    <w:p>
+      <w:pPr>
+        <w:rPr>
+          <w:b/>
+        </w:rPr>
+      </w:pPr>
+    </w:p>
+    <w:p>
+      <w:pPr>
+        <w:rPr>
+          <w:b/>
+        </w:rPr>
+      </w:pPr>
+    </w:p>
+    <w:p>
+      <w:pPr>
+        <w:rPr>
+          <w:b/>
+        </w:rPr>
+      </w:pPr>
+    </w:p>
+    <w:p>
+      <w:pPr>
+        <w:rPr>
+          <w:b/>
+        </w:rPr>
+      </w:pPr>
+    </w:p>
+    <w:p>
+      <w:pPr>
+        <w:rPr>
+          <w:b/>
+        </w:rPr>
+      </w:pPr>
+    </w:p>
+    <w:p>
+      <w:pPr>
+        <w:rPr>
+          <w:b/>
+        </w:rPr>
+      </w:pPr>
+    </w:p>
+    <w:p>
+      <w:pPr>
+        <w:rPr>
+          <w:b/>
+        </w:rPr>
+      </w:pPr>
+    </w:p>
+    <w:p>
+      <w:pPr>
+        <w:rPr>
+          <w:b/>
+        </w:rPr>
+      </w:pPr>
+    </w:p>
+    <w:p>
+      <w:pPr>
+        <w:rPr>
+          <w:b/>
+        </w:rPr>
+      </w:pPr>
+    </w:p>
+    <w:p>
+      <w:pPr>
+        <w:rPr>
+          <w:b/>
+        </w:rPr>
+      </w:pPr>
+    </w:p>
+    <w:p>
+      <w:pPr>
+        <w:rPr>
+          <w:b/>
+        </w:rPr>
+      </w:pPr>
+    </w:p>
+    <w:p>
+      <w:pPr>
+        <w:rPr>
+          <w:b/>
+        </w:rPr>
+      </w:pPr>
+    </w:p>
+    <w:p>
+      <w:pPr>
+        <w:rPr>
+          <w:b/>
+          <w:sz w:val="40"/>
+        </w:rPr>
+      </w:pPr>
+    </w:p>
+    <w:p>
+      <w:pPr>
+        <w:jc w:val="center"/>
+        <w:rPr>
+          <w:b/>
+          <w:sz w:val="40"/>
+        </w:rPr>
+      </w:pPr>
+      <w:r>
+        <w:rPr>
+          <w:b/>
+          <w:sz w:val="40"/>
+        </w:rPr>
+        <w:t>The Dynamic Steiner Tree Algorithm</w:t>
+      </w:r>
+    </w:p>
+    <w:p>
+      <w:pPr>
+        <w:jc w:val="center"/>
+        <w:rPr>
+          <w:b/>
+          <w:sz w:val="40"/>
+        </w:rPr>
+      </w:pPr>
+    </w:p>
+    <w:p>
+      <w:pPr>
+        <w:jc w:val="center"/>
+      </w:pPr>
+      <w:r>
+        <w:rPr>
+          <w:sz w:val="40"/>
+        </w:rPr>
+        <w:t>By: Thomas Wheeler, Paul Nathan, and Weir King</w:t>
+      </w:r>
+      <w:r>
+        <w:br w:type="page"/>
+      </w:r>
+    </w:p>
+    <w:p>
+      <w:pPr>
+        <w:rPr>
+          <w:b/>
+        </w:rPr>
+      </w:pPr>
+      <w:r>
+        <w:rPr>
+          <w:b/>
+        </w:rPr>
+        <w:lastRenderedPageBreak/>
         <w:t>Introduction</w:t>
       </w:r>
     </w:p>
     <w:p>
-      <w:pPr>
-        <w:rPr>
-          <w:b/>
-        </w:rPr>
-      </w:pPr>
-    </w:p>
-    <w:p>
-      <w:pPr>
-        <w:rPr>
-          <w:b/>
+      <w:r>
+        <w:rPr>
+          <w:b/>
+        </w:rPr>
+        <w:tab/>
+      </w:r>
+      <w:r>
+        <w:t xml:space="preserve">This report analyzes </w:t>
+      </w:r>
+      <w:r>
+        <w:t xml:space="preserve">the modifications </w:t>
+      </w:r>
+      <w:r>
+        <w:t xml:space="preserve">made to </w:t>
+      </w:r>
+      <w:r>
+        <w:t xml:space="preserve">the current Steiner tree by the </w:t>
+      </w:r>
+      <w:r>
+        <w:t>dynamic Steiner tree algorithm</w:t>
+      </w:r>
+      <w:r>
+        <w:t xml:space="preserve"> for different vertex removals</w:t>
+      </w:r>
+      <w:r>
+        <w:t xml:space="preserve">. </w:t>
+      </w:r>
+      <w:r>
+        <w:t xml:space="preserve">The </w:t>
+      </w:r>
+      <w:r>
+        <w:t xml:space="preserve">changes to the tree and the subsequent altering </w:t>
+      </w:r>
+      <w:r>
+        <w:t>done</w:t>
+      </w:r>
+      <w:r>
+        <w:t xml:space="preserve"> by the Steiner tree algorithm </w:t>
+      </w:r>
+      <w:r>
+        <w:t>are graphically displayed.</w:t>
+      </w:r>
+    </w:p>
+    <w:p/>
+    <w:p>
+      <w:pPr>
+        <w:jc w:val="center"/>
+        <w:rPr>
+          <w:i/>
+        </w:rPr>
+      </w:pPr>
+      <w:r>
+        <w:rPr>
+          <w:i/>
+        </w:rPr>
+        <w:t>What is a Steiner tree?</w:t>
+      </w:r>
+    </w:p>
+    <w:p>
+      <w:pPr>
+        <w:jc w:val="center"/>
+      </w:pPr>
+      <w:r>
+        <w:t xml:space="preserve">Let graph G consist of vertices V, edges E and additionally terminals T </w:t>
+      </w:r>
+      <w:r>
+        <w:rPr>
+          <w:rFonts w:ascii="MS Mincho" w:eastAsia="MS Mincho" w:hAnsi="MS Mincho" w:cs="MS Mincho"/>
+        </w:rPr>
+        <w:t>⊂</w:t>
+      </w:r>
+      <w:r>
+        <w:t xml:space="preserve">V.  </w:t>
+      </w:r>
+    </w:p>
+    <w:p>
+      <w:pPr>
+        <w:jc w:val="center"/>
+      </w:pPr>
+      <w:r>
+        <w:t xml:space="preserve">A Steiner tree for G is a subgraph of G with minimum edge weight that contains all </w:t>
+      </w:r>
+      <w:r>
+        <w:t>T</w:t>
+      </w:r>
+      <w:r>
+        <w:t>.</w:t>
+      </w:r>
+    </w:p>
+    <w:p>
+      <w:pPr>
+        <w:jc w:val="center"/>
+      </w:pPr>
+    </w:p>
+    <w:p>
+      <w:pPr>
+        <w:rPr>
+          <w:rFonts w:eastAsia="Times New Roman"/>
+        </w:rPr>
+      </w:pPr>
+      <w:r>
+        <w:rPr>
+          <w:rFonts w:eastAsia="Times New Roman"/>
+        </w:rPr>
+        <w:t xml:space="preserve">One real world example of the usage of a Steiner tree is minimum cost transportation or communication networks. </w:t>
+      </w:r>
+      <w:r>
+        <w:rPr>
+          <w:rFonts w:eastAsia="Times New Roman"/>
+        </w:rPr>
+        <w:t xml:space="preserve">For a communication network </w:t>
+      </w:r>
+      <w:r>
+        <w:rPr>
+          <w:rFonts w:eastAsia="Times New Roman"/>
+        </w:rPr>
+        <w:t xml:space="preserve">T is the set of </w:t>
+      </w:r>
+      <w:r>
+        <w:rPr>
+          <w:rFonts w:eastAsia="Times New Roman"/>
+        </w:rPr>
+        <w:t xml:space="preserve">endpoints that must be connected, V is the set </w:t>
+      </w:r>
+      <w:r>
+        <w:rPr>
+          <w:rFonts w:eastAsia="Times New Roman"/>
+        </w:rPr>
+        <w:t>of potential routers,</w:t>
+      </w:r>
+      <w:r>
+        <w:rPr>
+          <w:rFonts w:eastAsia="Times New Roman"/>
+        </w:rPr>
+        <w:t xml:space="preserve"> and E is the set of </w:t>
+      </w:r>
+      <w:r>
+        <w:rPr>
+          <w:rFonts w:eastAsia="Times New Roman"/>
+        </w:rPr>
+        <w:t xml:space="preserve">wired connections </w:t>
+      </w:r>
+      <w:r>
+        <w:rPr>
+          <w:rFonts w:eastAsia="Times New Roman"/>
+        </w:rPr>
+        <w:t xml:space="preserve">between routers and endpoints. </w:t>
+      </w:r>
+      <w:r>
+        <w:rPr>
+          <w:rFonts w:eastAsia="Times New Roman"/>
+        </w:rPr>
+        <w:t xml:space="preserve">The Steiner tree for this graph will require the minimum </w:t>
+      </w:r>
+      <w:r>
+        <w:rPr>
+          <w:rFonts w:eastAsia="Times New Roman"/>
+        </w:rPr>
+        <w:t xml:space="preserve">amount of </w:t>
+      </w:r>
+      <w:r>
+        <w:rPr>
+          <w:rFonts w:eastAsia="Times New Roman"/>
+        </w:rPr>
+        <w:t xml:space="preserve">wired connections to fully connect all the endpoints. </w:t>
+      </w:r>
+    </w:p>
+    <w:p>
+      <w:pPr>
+        <w:rPr>
+          <w:rFonts w:eastAsia="Times New Roman"/>
+        </w:rPr>
+      </w:pPr>
+    </w:p>
+    <w:p>
+      <w:pPr>
+        <w:jc w:val="center"/>
+        <w:rPr>
+          <w:rFonts w:eastAsia="Times New Roman"/>
+          <w:i/>
+        </w:rPr>
+      </w:pPr>
+      <w:r>
+        <w:rPr>
+          <w:rFonts w:eastAsia="Times New Roman"/>
+          <w:i/>
+        </w:rPr>
+        <w:t>What is the dynamic Steiner tree problem?</w:t>
+      </w:r>
+    </w:p>
+    <w:p>
+      <w:pPr>
+        <w:pStyle w:val="ListParagraph"/>
+        <w:numPr>
+          <w:ilvl w:val="0"/>
+          <w:numId w:val="1"/>
+        </w:numPr>
+        <w:rPr>
+          <w:rFonts w:eastAsia="Times New Roman"/>
+        </w:rPr>
+      </w:pPr>
+      <w:r>
+        <w:rPr>
+          <w:rFonts w:eastAsia="Times New Roman"/>
+        </w:rPr>
+        <w:t>Let graph G be as above and S be the Steiner tree for G.</w:t>
+      </w:r>
+    </w:p>
+    <w:p>
+      <w:pPr>
+        <w:pStyle w:val="ListParagraph"/>
+        <w:numPr>
+          <w:ilvl w:val="0"/>
+          <w:numId w:val="1"/>
+        </w:numPr>
+        <w:rPr>
+          <w:rFonts w:eastAsia="Times New Roman"/>
+        </w:rPr>
+      </w:pPr>
+      <w:r>
+        <w:rPr>
+          <w:rFonts w:eastAsia="Times New Roman"/>
+        </w:rPr>
+        <w:t>A</w:t>
+      </w:r>
+      <w:r>
+        <w:rPr>
+          <w:rFonts w:eastAsia="Times New Roman"/>
+        </w:rPr>
+        <w:t xml:space="preserve"> modification</w:t>
+      </w:r>
+      <w:r>
+        <w:rPr>
+          <w:rFonts w:eastAsia="Times New Roman"/>
+        </w:rPr>
+        <w:t xml:space="preserve"> step</w:t>
+      </w:r>
+      <w:r>
+        <w:rPr>
+          <w:rFonts w:eastAsia="Times New Roman"/>
+        </w:rPr>
+        <w:t xml:space="preserve"> is </w:t>
+      </w:r>
+      <w:r>
+        <w:rPr>
+          <w:rFonts w:eastAsia="Times New Roman"/>
+        </w:rPr>
+        <w:t>performed</w:t>
+      </w:r>
+      <w:r>
+        <w:rPr>
+          <w:rFonts w:eastAsia="Times New Roman"/>
+        </w:rPr>
+        <w:t xml:space="preserve"> </w:t>
+      </w:r>
+      <w:r>
+        <w:rPr>
+          <w:rFonts w:eastAsia="Times New Roman"/>
+        </w:rPr>
+        <w:t>on</w:t>
+      </w:r>
+      <w:r>
+        <w:rPr>
+          <w:rFonts w:eastAsia="Times New Roman"/>
+        </w:rPr>
+        <w:t xml:space="preserve"> G:</w:t>
+      </w:r>
+    </w:p>
+    <w:p>
+      <w:pPr>
+        <w:pStyle w:val="ListParagraph"/>
+        <w:numPr>
+          <w:ilvl w:val="1"/>
+          <w:numId w:val="1"/>
+        </w:numPr>
+        <w:rPr>
+          <w:rFonts w:eastAsia="Times New Roman"/>
+        </w:rPr>
+      </w:pPr>
+      <w:r>
+        <w:rPr>
+          <w:rFonts w:eastAsia="Times New Roman"/>
+        </w:rPr>
+        <w:t>Add or remove a vertex to V</w:t>
+      </w:r>
+    </w:p>
+    <w:p>
+      <w:pPr>
+        <w:pStyle w:val="ListParagraph"/>
+        <w:ind w:left="2160"/>
+        <w:rPr>
+          <w:rFonts w:eastAsia="Times New Roman"/>
+        </w:rPr>
+      </w:pPr>
+      <w:r>
+        <w:rPr>
+          <w:rFonts w:eastAsia="Times New Roman"/>
+          <w:b/>
+        </w:rPr>
+        <w:t>OR</w:t>
+      </w:r>
+    </w:p>
+    <w:p>
+      <w:pPr>
+        <w:pStyle w:val="ListParagraph"/>
+        <w:numPr>
+          <w:ilvl w:val="1"/>
+          <w:numId w:val="1"/>
+        </w:numPr>
+        <w:rPr>
+          <w:rFonts w:eastAsia="Times New Roman"/>
+        </w:rPr>
+      </w:pPr>
+      <w:r>
+        <w:rPr>
+          <w:rFonts w:eastAsia="Times New Roman"/>
+        </w:rPr>
+        <w:t>Add or remove a terminal from T</w:t>
+      </w:r>
+    </w:p>
+    <w:p>
+      <w:pPr>
+        <w:pStyle w:val="ListParagraph"/>
+        <w:numPr>
+          <w:ilvl w:val="0"/>
+          <w:numId w:val="1"/>
+        </w:numPr>
+        <w:rPr>
+          <w:rFonts w:eastAsia="Times New Roman"/>
+        </w:rPr>
+      </w:pPr>
+      <w:r>
+        <w:rPr>
+          <w:rFonts w:eastAsia="Times New Roman"/>
+        </w:rPr>
+        <w:t xml:space="preserve">Compute the new Steiner tree S` for </w:t>
+      </w:r>
+      <w:r>
+        <w:rPr>
+          <w:rFonts w:eastAsia="Times New Roman"/>
+        </w:rPr>
+        <w:t>the new modified graph G`</w:t>
+      </w:r>
+    </w:p>
+    <w:p>
+      <w:pPr>
+        <w:rPr>
+          <w:rFonts w:eastAsia="Times New Roman"/>
+        </w:rPr>
+      </w:pPr>
+    </w:p>
+    <w:p>
+      <w:pPr>
+        <w:rPr>
+          <w:rFonts w:eastAsia="Times New Roman"/>
+        </w:rPr>
+      </w:pPr>
+      <w:r>
+        <w:rPr>
+          <w:rFonts w:eastAsia="Times New Roman"/>
+        </w:rPr>
+        <w:t xml:space="preserve">The same real world example of a communication network can again be used to represent the dynamic Steiner tree problem. </w:t>
+      </w:r>
+      <w:r>
+        <w:rPr>
+          <w:rFonts w:eastAsia="Times New Roman"/>
+        </w:rPr>
+        <w:t xml:space="preserve">In an already established communications network endpoints are occasionally added or removed; routers can fail and new routers can be added. </w:t>
+      </w:r>
+      <w:r>
+        <w:rPr>
+          <w:rFonts w:eastAsia="Times New Roman"/>
+        </w:rPr>
+        <w:t xml:space="preserve">A </w:t>
+      </w:r>
+      <w:r>
+        <w:rPr>
+          <w:rFonts w:eastAsia="Times New Roman"/>
+        </w:rPr>
+        <w:t xml:space="preserve">dynamic Steiner tree algorithm can be used to find the new Steiner tree for the </w:t>
+      </w:r>
+      <w:r>
+        <w:rPr>
+          <w:rFonts w:eastAsia="Times New Roman"/>
+        </w:rPr>
+        <w:t>new communications network.</w:t>
+      </w:r>
+    </w:p>
+    <w:p>
+      <w:pPr>
+        <w:rPr>
+          <w:rFonts w:eastAsia="Times New Roman"/>
+        </w:rPr>
+      </w:pPr>
+    </w:p>
+    <w:p>
+      <w:pPr>
+        <w:rPr>
+          <w:rFonts w:eastAsia="Times New Roman"/>
+          <w:b/>
+        </w:rPr>
+      </w:pPr>
+      <w:r>
+        <w:rPr>
+          <w:rFonts w:eastAsia="Times New Roman"/>
+          <w:b/>
+        </w:rPr>
+        <w:t>Hypothesis</w:t>
+      </w:r>
+    </w:p>
+    <w:p>
+      <w:pPr>
+        <w:rPr>
+          <w:rFonts w:eastAsia="Times New Roman"/>
+        </w:rPr>
+      </w:pPr>
+      <w:r>
+        <w:rPr>
+          <w:rFonts w:eastAsia="Times New Roman"/>
+          <w:b/>
+        </w:rPr>
+        <w:tab/>
+      </w:r>
+      <w:r>
+        <w:rPr>
+          <w:rFonts w:eastAsia="Times New Roman"/>
+        </w:rPr>
+        <w:t xml:space="preserve">The </w:t>
+      </w:r>
+      <w:r>
+        <w:rPr>
+          <w:rFonts w:eastAsia="Times New Roman"/>
+        </w:rPr>
+        <w:t>alterations made to the Steiner tree by</w:t>
+      </w:r>
+      <w:r>
+        <w:rPr>
+          <w:rFonts w:eastAsia="Times New Roman"/>
+        </w:rPr>
+        <w:t xml:space="preserve"> the Steiner tree algorithm </w:t>
+      </w:r>
+      <w:r>
+        <w:rPr>
+          <w:rFonts w:eastAsia="Times New Roman"/>
+        </w:rPr>
+        <w:t xml:space="preserve">will not be visually significant unless certain key vertices </w:t>
+      </w:r>
+      <w:r>
+        <w:rPr>
+          <w:rFonts w:eastAsia="Times New Roman"/>
+        </w:rPr>
+        <w:t xml:space="preserve">are added or removed by modifications. </w:t>
+      </w:r>
+    </w:p>
+    <w:p>
+      <w:pPr>
+        <w:rPr>
+          <w:rFonts w:eastAsia="Times New Roman"/>
+        </w:rPr>
+      </w:pPr>
+    </w:p>
+    <w:p>
+      <w:pPr>
+        <w:rPr>
+          <w:rFonts w:eastAsia="Times New Roman"/>
+          <w:b/>
+        </w:rPr>
+      </w:pPr>
+      <w:r>
+        <w:rPr>
+          <w:rFonts w:eastAsia="Times New Roman"/>
+          <w:b/>
+        </w:rPr>
+        <w:t>Related Work:</w:t>
+      </w:r>
+    </w:p>
+    <w:p>
+      <w:pPr>
+        <w:rPr>
+          <w:rFonts w:eastAsia="Times New Roman"/>
+        </w:rPr>
+      </w:pPr>
+      <w:r>
+        <w:rPr>
+          <w:rFonts w:eastAsia="Times New Roman"/>
+        </w:rPr>
+        <w:tab/>
+      </w:r>
+      <w:r>
+        <w:rPr>
+          <w:rFonts w:eastAsia="Times New Roman"/>
+        </w:rPr>
+        <w:t xml:space="preserve">The dynamic Steiner tree </w:t>
+      </w:r>
+      <w:r>
+        <w:rPr>
+          <w:rFonts w:eastAsia="Times New Roman"/>
+        </w:rPr>
+        <w:t xml:space="preserve">problem was first proposed in 1991 by </w:t>
+      </w:r>
+      <w:r>
+        <w:rPr>
+          <w:rFonts w:eastAsia="Times New Roman"/>
+        </w:rPr>
+        <w:t xml:space="preserve">Imase and Waxman. </w:t>
+      </w:r>
+      <w:r>
+        <w:rPr>
+          <w:rFonts w:eastAsia="Times New Roman"/>
+        </w:rPr>
+        <w:t xml:space="preserve">They designed the </w:t>
+      </w:r>
+      <w:r>
+        <w:rPr>
+          <w:rFonts w:eastAsia="Times New Roman"/>
+        </w:rPr>
+        <w:t xml:space="preserve">dynamic </w:t>
+      </w:r>
+      <w:r>
+        <w:rPr>
+          <w:rFonts w:eastAsia="Times New Roman"/>
+        </w:rPr>
+        <w:t xml:space="preserve">algorithm we have implemented </w:t>
+      </w:r>
+      <w:r>
+        <w:rPr>
+          <w:rFonts w:eastAsia="Times New Roman"/>
+        </w:rPr>
+        <w:t xml:space="preserve">and an additional algorithm that does not re-route the existing Steiner tree for each modification. </w:t>
+      </w:r>
+      <w:r>
+        <w:rPr>
+          <w:rFonts w:eastAsia="Times New Roman"/>
+        </w:rPr>
+        <w:t>Imaxe and Waxman however do</w:t>
+      </w:r>
+      <w:r>
+        <w:rPr>
+          <w:rFonts w:eastAsia="Times New Roman"/>
+        </w:rPr>
+        <w:t xml:space="preserve"> not visualize the real-time changes made to the </w:t>
+      </w:r>
+      <w:r>
+        <w:rPr>
+          <w:rFonts w:eastAsia="Times New Roman"/>
+        </w:rPr>
+        <w:t>Steiner tree after each step.</w:t>
+      </w:r>
+    </w:p>
+    <w:p>
+      <w:pPr>
+        <w:rPr>
+          <w:rFonts w:eastAsia="Times New Roman"/>
+        </w:rPr>
+      </w:pPr>
+    </w:p>
+    <w:p>
+      <w:pPr>
+        <w:rPr>
+          <w:rFonts w:eastAsia="Times New Roman"/>
+          <w:b/>
+        </w:rPr>
+      </w:pPr>
+      <w:r>
+        <w:rPr>
+          <w:rFonts w:eastAsia="Times New Roman"/>
+          <w:b/>
+        </w:rPr>
+        <w:t>Approach:</w:t>
+      </w:r>
+    </w:p>
+    <w:p>
+      <w:pPr>
+        <w:rPr>
+          <w:rFonts w:eastAsia="Times New Roman"/>
+        </w:rPr>
+      </w:pPr>
+      <w:r>
+        <w:rPr>
+          <w:rFonts w:eastAsia="Times New Roman"/>
+          <w:b/>
+        </w:rPr>
+        <w:tab/>
+      </w:r>
+      <w:r>
+        <w:rPr>
+          <w:rFonts w:eastAsia="Times New Roman"/>
+        </w:rPr>
+        <w:t xml:space="preserve">The dynamic Steiner tree algorithm (hereafter DSTA) is implemented in Python3 </w:t>
+      </w:r>
+      <w:r>
+        <w:rPr>
+          <w:rFonts w:eastAsia="Times New Roman"/>
+        </w:rPr>
+        <w:t xml:space="preserve">with numPY. </w:t>
+      </w:r>
+      <w:r>
+        <w:rPr>
+          <w:rFonts w:eastAsia="Times New Roman"/>
+        </w:rPr>
+        <w:t xml:space="preserve">DSTA </w:t>
+      </w:r>
+      <w:r>
+        <w:rPr>
+          <w:rFonts w:eastAsia="Times New Roman"/>
+        </w:rPr>
+        <w:t xml:space="preserve">starts with a </w:t>
+      </w:r>
+      <w:r>
+        <w:rPr>
+          <w:rFonts w:eastAsia="Times New Roman"/>
+        </w:rPr>
+        <w:t>base node and a Steiner tre</w:t>
+      </w:r>
+      <w:r>
+        <w:rPr>
+          <w:rFonts w:eastAsia="Times New Roman"/>
+        </w:rPr>
+        <w:t xml:space="preserve">e consisting of just that node. </w:t>
+      </w:r>
+      <w:r>
+        <w:rPr>
+          <w:rFonts w:eastAsia="Times New Roman"/>
+        </w:rPr>
+        <w:t xml:space="preserve">Changes are then made </w:t>
+      </w:r>
+      <w:r>
+        <w:rPr>
+          <w:rFonts w:eastAsia="Times New Roman"/>
+        </w:rPr>
+        <w:t xml:space="preserve">in the form of </w:t>
+      </w:r>
+      <w:r>
+        <w:rPr>
+          <w:rFonts w:eastAsia="Times New Roman"/>
+        </w:rPr>
+        <w:t xml:space="preserve">change requests. The DSTA updates the Steiner tree after every change request and </w:t>
+      </w:r>
+      <w:r>
+        <w:rPr>
+          <w:rFonts w:eastAsia="Times New Roman"/>
+        </w:rPr>
+        <w:t xml:space="preserve">displays </w:t>
+      </w:r>
+      <w:r>
+        <w:rPr>
+          <w:rFonts w:eastAsia="Times New Roman"/>
+        </w:rPr>
+        <w:t xml:space="preserve">the new Steiner tree overlayed on the current graph to the screen. </w:t>
+      </w:r>
+    </w:p>
+    <w:p>
+      <w:pPr>
+        <w:rPr>
+          <w:rFonts w:eastAsia="Times New Roman"/>
+        </w:rPr>
+      </w:pPr>
+    </w:p>
+    <w:p>
+      <w:pPr>
+        <w:rPr>
+          <w:rFonts w:eastAsia="Times New Roman"/>
         </w:rPr>
       </w:pPr>
       <w:bookmarkStart w:id="0" w:name="_GoBack"/>
       <w:bookmarkEnd w:id="0"/>
     </w:p>
     <w:sectPr>
+      <w:headerReference w:type="even" r:id="rId8"/>
+      <w:headerReference w:type="default" r:id="rId9"/>
+      <w:headerReference w:type="first" r:id="rId10"/>
       <w:pgSz w:w="12240" w:h="15840"/>
       <w:pgMar w:top="1440" w:right="1440" w:bottom="1440" w:left="1440" w:header="720" w:footer="720" w:gutter="0"/>
       <w:cols w:space="720"/>
@@ -39,6 +868,241 @@
     </w:sectPr>
   </w:body>
 </w:document>
+</file>
+
+<file path=word/endnotes.xml><?xml version="1.0" encoding="utf-8"?>
+<w:endnotes xmlns:wpc="http://schemas.microsoft.com/office/word/2010/wordprocessingCanvas" xmlns:mo="http://schemas.microsoft.com/office/mac/office/2008/main" xmlns:mc="http://schemas.openxmlformats.org/markup-compatibility/2006" xmlns:mv="urn:schemas-microsoft-com:mac:vml" xmlns:o="urn:schemas-microsoft-com:office:office" xmlns:r="http://schemas.openxmlformats.org/officeDocument/2006/relationships" xmlns:m="http://schemas.openxmlformats.org/officeDocument/2006/math" xmlns:v="urn:schemas-microsoft-com:vml" xmlns:wp14="http://schemas.microsoft.com/office/word/2010/wordprocessingDrawing" xmlns:wp="http://schemas.openxmlformats.org/drawingml/2006/wordprocessingDrawing" xmlns:w10="urn:schemas-microsoft-com:office:word" xmlns:w="http://schemas.openxmlformats.org/wordprocessingml/2006/main" xmlns:w14="http://schemas.microsoft.com/office/word/2010/wordml" xmlns:w15="http://schemas.microsoft.com/office/word/2012/wordml" xmlns:wpg="http://schemas.microsoft.com/office/word/2010/wordprocessingGroup" xmlns:wpi="http://schemas.microsoft.com/office/word/2010/wordprocessingInk" xmlns:wne="http://schemas.microsoft.com/office/word/2006/wordml" xmlns:wps="http://schemas.microsoft.com/office/word/2010/wordprocessingShape" mc:Ignorable="w14 w15 wp14">
+  <w:endnote w:type="separator" w:id="-1">
+    <w:p>
+      <w:r>
+        <w:separator/>
+      </w:r>
+    </w:p>
+  </w:endnote>
+  <w:endnote w:type="continuationSeparator" w:id="0">
+    <w:p>
+      <w:r>
+        <w:continuationSeparator/>
+      </w:r>
+    </w:p>
+  </w:endnote>
+</w:endnotes>
+</file>
+
+<file path=word/footnotes.xml><?xml version="1.0" encoding="utf-8"?>
+<w:footnotes xmlns:wpc="http://schemas.microsoft.com/office/word/2010/wordprocessingCanvas" xmlns:mo="http://schemas.microsoft.com/office/mac/office/2008/main" xmlns:mc="http://schemas.openxmlformats.org/markup-compatibility/2006" xmlns:mv="urn:schemas-microsoft-com:mac:vml" xmlns:o="urn:schemas-microsoft-com:office:office" xmlns:r="http://schemas.openxmlformats.org/officeDocument/2006/relationships" xmlns:m="http://schemas.openxmlformats.org/officeDocument/2006/math" xmlns:v="urn:schemas-microsoft-com:vml" xmlns:wp14="http://schemas.microsoft.com/office/word/2010/wordprocessingDrawing" xmlns:wp="http://schemas.openxmlformats.org/drawingml/2006/wordprocessingDrawing" xmlns:w10="urn:schemas-microsoft-com:office:word" xmlns:w="http://schemas.openxmlformats.org/wordprocessingml/2006/main" xmlns:w14="http://schemas.microsoft.com/office/word/2010/wordml" xmlns:w15="http://schemas.microsoft.com/office/word/2012/wordml" xmlns:wpg="http://schemas.microsoft.com/office/word/2010/wordprocessingGroup" xmlns:wpi="http://schemas.microsoft.com/office/word/2010/wordprocessingInk" xmlns:wne="http://schemas.microsoft.com/office/word/2006/wordml" xmlns:wps="http://schemas.microsoft.com/office/word/2010/wordprocessingShape" mc:Ignorable="w14 w15 wp14">
+  <w:footnote w:type="separator" w:id="-1">
+    <w:p>
+      <w:r>
+        <w:separator/>
+      </w:r>
+    </w:p>
+  </w:footnote>
+  <w:footnote w:type="continuationSeparator" w:id="0">
+    <w:p>
+      <w:r>
+        <w:continuationSeparator/>
+      </w:r>
+    </w:p>
+  </w:footnote>
+</w:footnotes>
+</file>
+
+<file path=word/header1.xml><?xml version="1.0" encoding="utf-8"?>
+<w:hdr xmlns:wpc="http://schemas.microsoft.com/office/word/2010/wordprocessingCanvas" xmlns:mo="http://schemas.microsoft.com/office/mac/office/2008/main" xmlns:mc="http://schemas.openxmlformats.org/markup-compatibility/2006" xmlns:mv="urn:schemas-microsoft-com:mac:vml" xmlns:o="urn:schemas-microsoft-com:office:office" xmlns:r="http://schemas.openxmlformats.org/officeDocument/2006/relationships" xmlns:m="http://schemas.openxmlformats.org/officeDocument/2006/math" xmlns:v="urn:schemas-microsoft-com:vml" xmlns:wp14="http://schemas.microsoft.com/office/word/2010/wordprocessingDrawing" xmlns:wp="http://schemas.openxmlformats.org/drawingml/2006/wordprocessingDrawing" xmlns:w10="urn:schemas-microsoft-com:office:word" xmlns:w="http://schemas.openxmlformats.org/wordprocessingml/2006/main" xmlns:w14="http://schemas.microsoft.com/office/word/2010/wordml" xmlns:w15="http://schemas.microsoft.com/office/word/2012/wordml" xmlns:wpg="http://schemas.microsoft.com/office/word/2010/wordprocessingGroup" xmlns:wpi="http://schemas.microsoft.com/office/word/2010/wordprocessingInk" xmlns:wne="http://schemas.microsoft.com/office/word/2006/wordml" xmlns:wps="http://schemas.microsoft.com/office/word/2010/wordprocessingShape" mc:Ignorable="w14 w15 wp14">
+  <w:p>
+    <w:pPr>
+      <w:pStyle w:val="Header"/>
+      <w:framePr w:wrap="none" w:vAnchor="text" w:hAnchor="margin" w:xAlign="right" w:y="1"/>
+      <w:rPr>
+        <w:rStyle w:val="PageNumber"/>
+      </w:rPr>
+    </w:pPr>
+    <w:r>
+      <w:rPr>
+        <w:rStyle w:val="PageNumber"/>
+      </w:rPr>
+      <w:fldChar w:fldCharType="begin"/>
+    </w:r>
+    <w:r>
+      <w:rPr>
+        <w:rStyle w:val="PageNumber"/>
+      </w:rPr>
+      <w:instrText xml:space="preserve">PAGE  </w:instrText>
+    </w:r>
+    <w:r>
+      <w:rPr>
+        <w:rStyle w:val="PageNumber"/>
+      </w:rPr>
+      <w:fldChar w:fldCharType="end"/>
+    </w:r>
+  </w:p>
+  <w:p>
+    <w:pPr>
+      <w:pStyle w:val="Header"/>
+      <w:ind w:right="360"/>
+    </w:pPr>
+  </w:p>
+</w:hdr>
+</file>
+
+<file path=word/header2.xml><?xml version="1.0" encoding="utf-8"?>
+<w:hdr xmlns:wpc="http://schemas.microsoft.com/office/word/2010/wordprocessingCanvas" xmlns:mo="http://schemas.microsoft.com/office/mac/office/2008/main" xmlns:mc="http://schemas.openxmlformats.org/markup-compatibility/2006" xmlns:mv="urn:schemas-microsoft-com:mac:vml" xmlns:o="urn:schemas-microsoft-com:office:office" xmlns:r="http://schemas.openxmlformats.org/officeDocument/2006/relationships" xmlns:m="http://schemas.openxmlformats.org/officeDocument/2006/math" xmlns:v="urn:schemas-microsoft-com:vml" xmlns:wp14="http://schemas.microsoft.com/office/word/2010/wordprocessingDrawing" xmlns:wp="http://schemas.openxmlformats.org/drawingml/2006/wordprocessingDrawing" xmlns:w10="urn:schemas-microsoft-com:office:word" xmlns:w="http://schemas.openxmlformats.org/wordprocessingml/2006/main" xmlns:w14="http://schemas.microsoft.com/office/word/2010/wordml" xmlns:w15="http://schemas.microsoft.com/office/word/2012/wordml" xmlns:wpg="http://schemas.microsoft.com/office/word/2010/wordprocessingGroup" xmlns:wpi="http://schemas.microsoft.com/office/word/2010/wordprocessingInk" xmlns:wne="http://schemas.microsoft.com/office/word/2006/wordml" xmlns:wps="http://schemas.microsoft.com/office/word/2010/wordprocessingShape" mc:Ignorable="w14 w15 wp14">
+  <w:p>
+    <w:pPr>
+      <w:pStyle w:val="Header"/>
+      <w:framePr w:wrap="none" w:vAnchor="text" w:hAnchor="margin" w:xAlign="right" w:y="1"/>
+      <w:rPr>
+        <w:rStyle w:val="PageNumber"/>
+      </w:rPr>
+    </w:pPr>
+    <w:r>
+      <w:rPr>
+        <w:rStyle w:val="PageNumber"/>
+      </w:rPr>
+      <w:fldChar w:fldCharType="begin"/>
+    </w:r>
+    <w:r>
+      <w:rPr>
+        <w:rStyle w:val="PageNumber"/>
+      </w:rPr>
+      <w:instrText xml:space="preserve">PAGE  </w:instrText>
+    </w:r>
+    <w:r>
+      <w:rPr>
+        <w:rStyle w:val="PageNumber"/>
+      </w:rPr>
+      <w:fldChar w:fldCharType="separate"/>
+    </w:r>
+    <w:r>
+      <w:rPr>
+        <w:rStyle w:val="PageNumber"/>
+        <w:noProof/>
+      </w:rPr>
+      <w:t>1</w:t>
+    </w:r>
+    <w:r>
+      <w:rPr>
+        <w:rStyle w:val="PageNumber"/>
+      </w:rPr>
+      <w:fldChar w:fldCharType="end"/>
+    </w:r>
+  </w:p>
+  <w:p>
+    <w:pPr>
+      <w:pStyle w:val="Header"/>
+      <w:ind w:right="360"/>
+    </w:pPr>
+  </w:p>
+</w:hdr>
+</file>
+
+<file path=word/header3.xml><?xml version="1.0" encoding="utf-8"?>
+<w:hdr xmlns:wpc="http://schemas.microsoft.com/office/word/2010/wordprocessingCanvas" xmlns:mo="http://schemas.microsoft.com/office/mac/office/2008/main" xmlns:mc="http://schemas.openxmlformats.org/markup-compatibility/2006" xmlns:mv="urn:schemas-microsoft-com:mac:vml" xmlns:o="urn:schemas-microsoft-com:office:office" xmlns:r="http://schemas.openxmlformats.org/officeDocument/2006/relationships" xmlns:m="http://schemas.openxmlformats.org/officeDocument/2006/math" xmlns:v="urn:schemas-microsoft-com:vml" xmlns:wp14="http://schemas.microsoft.com/office/word/2010/wordprocessingDrawing" xmlns:wp="http://schemas.openxmlformats.org/drawingml/2006/wordprocessingDrawing" xmlns:w10="urn:schemas-microsoft-com:office:word" xmlns:w="http://schemas.openxmlformats.org/wordprocessingml/2006/main" xmlns:w14="http://schemas.microsoft.com/office/word/2010/wordml" xmlns:w15="http://schemas.microsoft.com/office/word/2012/wordml" xmlns:wpg="http://schemas.microsoft.com/office/word/2010/wordprocessingGroup" xmlns:wpi="http://schemas.microsoft.com/office/word/2010/wordprocessingInk" xmlns:wne="http://schemas.microsoft.com/office/word/2006/wordml" xmlns:wps="http://schemas.microsoft.com/office/word/2010/wordprocessingShape" mc:Ignorable="w14 w15 wp14">
+  <w:p>
+    <w:pPr>
+      <w:pStyle w:val="Header"/>
+      <w:jc w:val="right"/>
+    </w:pPr>
+  </w:p>
+</w:hdr>
+</file>
+
+<file path=word/numbering.xml><?xml version="1.0" encoding="utf-8"?>
+<w:numbering xmlns:wpc="http://schemas.microsoft.com/office/word/2010/wordprocessingCanvas" xmlns:mo="http://schemas.microsoft.com/office/mac/office/2008/main" xmlns:mc="http://schemas.openxmlformats.org/markup-compatibility/2006" xmlns:mv="urn:schemas-microsoft-com:mac:vml" xmlns:o="urn:schemas-microsoft-com:office:office" xmlns:r="http://schemas.openxmlformats.org/officeDocument/2006/relationships" xmlns:m="http://schemas.openxmlformats.org/officeDocument/2006/math" xmlns:v="urn:schemas-microsoft-com:vml" xmlns:wp14="http://schemas.microsoft.com/office/word/2010/wordprocessingDrawing" xmlns:wp="http://schemas.openxmlformats.org/drawingml/2006/wordprocessingDrawing" xmlns:w10="urn:schemas-microsoft-com:office:word" xmlns:w="http://schemas.openxmlformats.org/wordprocessingml/2006/main" xmlns:w14="http://schemas.microsoft.com/office/word/2010/wordml" xmlns:w15="http://schemas.microsoft.com/office/word/2012/wordml" xmlns:wpg="http://schemas.microsoft.com/office/word/2010/wordprocessingGroup" xmlns:wpi="http://schemas.microsoft.com/office/word/2010/wordprocessingInk" xmlns:wne="http://schemas.microsoft.com/office/word/2006/wordml" xmlns:wps="http://schemas.microsoft.com/office/word/2010/wordprocessingShape" mc:Ignorable="w14 w15 wp14">
+  <w:abstractNum w:abstractNumId="0">
+    <w:nsid w:val="4EF42CC5"/>
+    <w:multiLevelType w:val="hybridMultilevel"/>
+    <w:tmpl w:val="5B88C6EA"/>
+    <w:lvl w:ilvl="0" w:tplc="0409000F">
+      <w:start w:val="1"/>
+      <w:numFmt w:val="decimal"/>
+      <w:lvlText w:val="%1."/>
+      <w:lvlJc w:val="left"/>
+      <w:pPr>
+        <w:ind w:left="720" w:hanging="360"/>
+      </w:pPr>
+      <w:rPr>
+        <w:rFonts w:hint="default"/>
+      </w:rPr>
+    </w:lvl>
+    <w:lvl w:ilvl="1" w:tplc="04090019">
+      <w:start w:val="1"/>
+      <w:numFmt w:val="lowerLetter"/>
+      <w:lvlText w:val="%2."/>
+      <w:lvlJc w:val="left"/>
+      <w:pPr>
+        <w:ind w:left="1440" w:hanging="360"/>
+      </w:pPr>
+    </w:lvl>
+    <w:lvl w:ilvl="2" w:tplc="0409001B" w:tentative="1">
+      <w:start w:val="1"/>
+      <w:numFmt w:val="lowerRoman"/>
+      <w:lvlText w:val="%3."/>
+      <w:lvlJc w:val="right"/>
+      <w:pPr>
+        <w:ind w:left="2160" w:hanging="180"/>
+      </w:pPr>
+    </w:lvl>
+    <w:lvl w:ilvl="3" w:tplc="0409000F" w:tentative="1">
+      <w:start w:val="1"/>
+      <w:numFmt w:val="decimal"/>
+      <w:lvlText w:val="%4."/>
+      <w:lvlJc w:val="left"/>
+      <w:pPr>
+        <w:ind w:left="2880" w:hanging="360"/>
+      </w:pPr>
+    </w:lvl>
+    <w:lvl w:ilvl="4" w:tplc="04090019" w:tentative="1">
+      <w:start w:val="1"/>
+      <w:numFmt w:val="lowerLetter"/>
+      <w:lvlText w:val="%5."/>
+      <w:lvlJc w:val="left"/>
+      <w:pPr>
+        <w:ind w:left="3600" w:hanging="360"/>
+      </w:pPr>
+    </w:lvl>
+    <w:lvl w:ilvl="5" w:tplc="0409001B" w:tentative="1">
+      <w:start w:val="1"/>
+      <w:numFmt w:val="lowerRoman"/>
+      <w:lvlText w:val="%6."/>
+      <w:lvlJc w:val="right"/>
+      <w:pPr>
+        <w:ind w:left="4320" w:hanging="180"/>
+      </w:pPr>
+    </w:lvl>
+    <w:lvl w:ilvl="6" w:tplc="0409000F" w:tentative="1">
+      <w:start w:val="1"/>
+      <w:numFmt w:val="decimal"/>
+      <w:lvlText w:val="%7."/>
+      <w:lvlJc w:val="left"/>
+      <w:pPr>
+        <w:ind w:left="5040" w:hanging="360"/>
+      </w:pPr>
+    </w:lvl>
+    <w:lvl w:ilvl="7" w:tplc="04090019" w:tentative="1">
+      <w:start w:val="1"/>
+      <w:numFmt w:val="lowerLetter"/>
+      <w:lvlText w:val="%8."/>
+      <w:lvlJc w:val="left"/>
+      <w:pPr>
+        <w:ind w:left="5760" w:hanging="360"/>
+      </w:pPr>
+    </w:lvl>
+    <w:lvl w:ilvl="8" w:tplc="0409001B" w:tentative="1">
+      <w:start w:val="1"/>
+      <w:numFmt w:val="lowerRoman"/>
+      <w:lvlText w:val="%9."/>
+      <w:lvlJc w:val="right"/>
+      <w:pPr>
+        <w:ind w:left="6480" w:hanging="180"/>
+      </w:pPr>
+    </w:lvl>
+  </w:abstractNum>
+  <w:num w:numId="1">
+    <w:abstractNumId w:val="0"/>
+  </w:num>
+</w:numbering>
 </file>
 
 <file path=word/styles.xml><?xml version="1.0" encoding="utf-8"?>
@@ -471,6 +1535,73 @@
     <w:semiHidden/>
     <w:unhideWhenUsed/>
   </w:style>
+  <w:style w:type="paragraph" w:styleId="Header">
+    <w:name w:val="header"/>
+    <w:basedOn w:val="Normal"/>
+    <w:link w:val="HeaderChar"/>
+    <w:uiPriority w:val="99"/>
+    <w:unhideWhenUsed/>
+    <w:rsid w:val="00A670A3"/>
+    <w:pPr>
+      <w:tabs>
+        <w:tab w:val="center" w:pos="4680"/>
+        <w:tab w:val="right" w:pos="9360"/>
+      </w:tabs>
+    </w:pPr>
+  </w:style>
+  <w:style w:type="character" w:customStyle="1" w:styleId="HeaderChar">
+    <w:name w:val="Header Char"/>
+    <w:basedOn w:val="DefaultParagraphFont"/>
+    <w:link w:val="Header"/>
+    <w:uiPriority w:val="99"/>
+    <w:rsid w:val="00A670A3"/>
+    <w:rPr>
+      <w:rFonts w:ascii="Times New Roman" w:hAnsi="Times New Roman" w:cs="Times New Roman"/>
+    </w:rPr>
+  </w:style>
+  <w:style w:type="paragraph" w:styleId="Footer">
+    <w:name w:val="footer"/>
+    <w:basedOn w:val="Normal"/>
+    <w:link w:val="FooterChar"/>
+    <w:uiPriority w:val="99"/>
+    <w:unhideWhenUsed/>
+    <w:rsid w:val="00A670A3"/>
+    <w:pPr>
+      <w:tabs>
+        <w:tab w:val="center" w:pos="4680"/>
+        <w:tab w:val="right" w:pos="9360"/>
+      </w:tabs>
+    </w:pPr>
+  </w:style>
+  <w:style w:type="character" w:customStyle="1" w:styleId="FooterChar">
+    <w:name w:val="Footer Char"/>
+    <w:basedOn w:val="DefaultParagraphFont"/>
+    <w:link w:val="Footer"/>
+    <w:uiPriority w:val="99"/>
+    <w:rsid w:val="00A670A3"/>
+    <w:rPr>
+      <w:rFonts w:ascii="Times New Roman" w:hAnsi="Times New Roman" w:cs="Times New Roman"/>
+    </w:rPr>
+  </w:style>
+  <w:style w:type="character" w:styleId="PageNumber">
+    <w:name w:val="page number"/>
+    <w:basedOn w:val="DefaultParagraphFont"/>
+    <w:uiPriority w:val="99"/>
+    <w:semiHidden/>
+    <w:unhideWhenUsed/>
+    <w:rsid w:val="00A670A3"/>
+  </w:style>
+  <w:style w:type="paragraph" w:styleId="ListParagraph">
+    <w:name w:val="List Paragraph"/>
+    <w:basedOn w:val="Normal"/>
+    <w:uiPriority w:val="34"/>
+    <w:qFormat/>
+    <w:rsid w:val="00407C11"/>
+    <w:pPr>
+      <w:ind w:left="720"/>
+      <w:contextualSpacing/>
+    </w:pPr>
+  </w:style>
 </w:styles>
 </file>
 
@@ -733,4 +1864,16 @@
     </a:ext>
   </a:extLst>
 </a:theme>
+</file>
+
+<file path=customXml/item1.xml><?xml version="1.0" encoding="utf-8"?>
+<b:Sources xmlns:b="http://schemas.openxmlformats.org/officeDocument/2006/bibliography" xmlns="http://schemas.openxmlformats.org/officeDocument/2006/bibliography" SelectedStyle="/APASixthEditionOfficeOnline.xsl" StyleName="APA"/>
+</file>
+
+<file path=customXml/itemProps1.xml><?xml version="1.0" encoding="utf-8"?>
+<ds:datastoreItem xmlns:ds="http://schemas.openxmlformats.org/officeDocument/2006/customXml" ds:itemID="{526B5DA5-8E14-9C4B-9363-6B0D5B86D493}">
+  <ds:schemaRefs>
+    <ds:schemaRef ds:uri="http://schemas.openxmlformats.org/officeDocument/2006/bibliography"/>
+  </ds:schemaRefs>
+</ds:datastoreItem>
 </file>
</xml_diff>

<commit_message>
I SAVED THE WORDS I WROTED
</commit_message>
<xml_diff>
--- a/Report.docx
+++ b/Report.docx
@@ -1,6 +1,6 @@
 
 <file path=word/document.xml><?xml version="1.0" encoding="utf-8"?>
-<w:document xmlns:wpc="http://schemas.microsoft.com/office/word/2010/wordprocessingCanvas" xmlns:mo="http://schemas.microsoft.com/office/mac/office/2008/main" xmlns:mc="http://schemas.openxmlformats.org/markup-compatibility/2006" xmlns:mv="urn:schemas-microsoft-com:mac:vml" xmlns:o="urn:schemas-microsoft-com:office:office" xmlns:r="http://schemas.openxmlformats.org/officeDocument/2006/relationships" xmlns:m="http://schemas.openxmlformats.org/officeDocument/2006/math" xmlns:v="urn:schemas-microsoft-com:vml" xmlns:wp14="http://schemas.microsoft.com/office/word/2010/wordprocessingDrawing" xmlns:wp="http://schemas.openxmlformats.org/drawingml/2006/wordprocessingDrawing" xmlns:w10="urn:schemas-microsoft-com:office:word" xmlns:w="http://schemas.openxmlformats.org/wordprocessingml/2006/main" xmlns:w14="http://schemas.microsoft.com/office/word/2010/wordml" xmlns:w15="http://schemas.microsoft.com/office/word/2012/wordml" xmlns:wpg="http://schemas.microsoft.com/office/word/2010/wordprocessingGroup" xmlns:wpi="http://schemas.microsoft.com/office/word/2010/wordprocessingInk" xmlns:wne="http://schemas.microsoft.com/office/word/2006/wordml" xmlns:wps="http://schemas.microsoft.com/office/word/2010/wordprocessingShape" mc:Ignorable="w14 w15 wp14">
+<w:document xmlns:wpc="http://schemas.microsoft.com/office/word/2010/wordprocessingCanvas" xmlns:cx="http://schemas.microsoft.com/office/drawing/2014/chartex" xmlns:cx1="http://schemas.microsoft.com/office/drawing/2015/9/8/chartex" xmlns:cx2="http://schemas.microsoft.com/office/drawing/2015/10/21/chartex" xmlns:cx3="http://schemas.microsoft.com/office/drawing/2016/5/9/chartex" xmlns:cx4="http://schemas.microsoft.com/office/drawing/2016/5/10/chartex" xmlns:cx5="http://schemas.microsoft.com/office/drawing/2016/5/11/chartex" xmlns:cx6="http://schemas.microsoft.com/office/drawing/2016/5/12/chartex" xmlns:cx7="http://schemas.microsoft.com/office/drawing/2016/5/13/chartex" xmlns:cx8="http://schemas.microsoft.com/office/drawing/2016/5/14/chartex" xmlns:mc="http://schemas.openxmlformats.org/markup-compatibility/2006" xmlns:aink="http://schemas.microsoft.com/office/drawing/2016/ink" xmlns:am3d="http://schemas.microsoft.com/office/drawing/2017/model3d" xmlns:o="urn:schemas-microsoft-com:office:office" xmlns:r="http://schemas.openxmlformats.org/officeDocument/2006/relationships" xmlns:m="http://schemas.openxmlformats.org/officeDocument/2006/math" xmlns:v="urn:schemas-microsoft-com:vml" xmlns:wp14="http://schemas.microsoft.com/office/word/2010/wordprocessingDrawing" xmlns:wp="http://schemas.openxmlformats.org/drawingml/2006/wordprocessingDrawing" xmlns:w10="urn:schemas-microsoft-com:office:word" xmlns:w="http://schemas.openxmlformats.org/wordprocessingml/2006/main" xmlns:w14="http://schemas.microsoft.com/office/word/2010/wordml" xmlns:w15="http://schemas.microsoft.com/office/word/2012/wordml" xmlns:w16cid="http://schemas.microsoft.com/office/word/2016/wordml/cid" xmlns:w16se="http://schemas.microsoft.com/office/word/2015/wordml/symex" xmlns:wpg="http://schemas.microsoft.com/office/word/2010/wordprocessingGroup" xmlns:wpi="http://schemas.microsoft.com/office/word/2010/wordprocessingInk" xmlns:wne="http://schemas.microsoft.com/office/word/2006/wordml" xmlns:wps="http://schemas.microsoft.com/office/word/2010/wordprocessingShape" mc:Ignorable="w14 w15 w16se w16cid wp14">
   <w:body>
     <w:p>
       <w:pPr>
@@ -294,67 +294,59 @@
         <w:rPr>
           <w:rFonts w:eastAsia="Times New Roman"/>
         </w:rPr>
-        <w:t xml:space="preserve">One real world example of the usage of a Steiner tree is minimum cost transportation or communication networks. </w:t>
-      </w:r>
-      <w:r>
-        <w:rPr>
-          <w:rFonts w:eastAsia="Times New Roman"/>
-        </w:rPr>
-        <w:t xml:space="preserve">For a communication network </w:t>
-      </w:r>
-      <w:r>
-        <w:rPr>
-          <w:rFonts w:eastAsia="Times New Roman"/>
-        </w:rPr>
-        <w:t xml:space="preserve">T is the set of </w:t>
-      </w:r>
-      <w:r>
-        <w:rPr>
-          <w:rFonts w:eastAsia="Times New Roman"/>
-        </w:rPr>
-        <w:t xml:space="preserve">endpoints that must be connected, V is the set </w:t>
-      </w:r>
-      <w:r>
-        <w:rPr>
-          <w:rFonts w:eastAsia="Times New Roman"/>
-        </w:rPr>
-        <w:t>of potential routers,</w:t>
-      </w:r>
-      <w:r>
-        <w:rPr>
-          <w:rFonts w:eastAsia="Times New Roman"/>
-        </w:rPr>
-        <w:t xml:space="preserve"> and E is the set of </w:t>
-      </w:r>
-      <w:r>
-        <w:rPr>
-          <w:rFonts w:eastAsia="Times New Roman"/>
-        </w:rPr>
-        <w:t xml:space="preserve">wired connections </w:t>
-      </w:r>
-      <w:r>
-        <w:rPr>
-          <w:rFonts w:eastAsia="Times New Roman"/>
-        </w:rPr>
-        <w:t xml:space="preserve">between routers and endpoints. </w:t>
-      </w:r>
-      <w:r>
-        <w:rPr>
-          <w:rFonts w:eastAsia="Times New Roman"/>
-        </w:rPr>
-        <w:t xml:space="preserve">The Steiner tree for this graph will require the minimum </w:t>
-      </w:r>
-      <w:r>
-        <w:rPr>
-          <w:rFonts w:eastAsia="Times New Roman"/>
-        </w:rPr>
-        <w:t xml:space="preserve">amount of </w:t>
-      </w:r>
-      <w:r>
-        <w:rPr>
-          <w:rFonts w:eastAsia="Times New Roman"/>
-        </w:rPr>
-        <w:t xml:space="preserve">wired connections to fully connect all the endpoints. </w:t>
+        <w:t>The growth of the internet has emphasized the importance of scalable and flexible multipoint communication networks. The challenge is to optimally connect a set of routing nodes and clients that changes dynamically with time. However,</w:t>
+      </w:r>
+      <w:r>
+        <w:rPr>
+          <w:rFonts w:eastAsia="Times New Roman"/>
+        </w:rPr>
+        <w:t xml:space="preserve"> since</w:t>
+      </w:r>
+      <w:r>
+        <w:rPr>
+          <w:rFonts w:eastAsia="Times New Roman"/>
+        </w:rPr>
+        <w:t xml:space="preserve"> arbitrarily </w:t>
+      </w:r>
+      <w:r>
+        <w:rPr>
+          <w:rFonts w:eastAsia="Times New Roman"/>
+        </w:rPr>
+        <w:t xml:space="preserve">reconnecting networks could severely interrupt lengthy transitions, we would like to do so in a manner that is conservative in the sense that it gives preference to preserving the existing connections as taking network optimality into account.  </w:t>
+      </w:r>
+    </w:p>
+    <w:p>
+      <w:pPr>
+        <w:rPr>
+          <w:rFonts w:eastAsia="Times New Roman"/>
+        </w:rPr>
+      </w:pPr>
+    </w:p>
+    <w:p>
+      <w:pPr>
+        <w:rPr>
+          <w:rFonts w:eastAsia="Times New Roman"/>
+        </w:rPr>
+      </w:pPr>
+      <w:r>
+        <w:rPr>
+          <w:rFonts w:eastAsia="Times New Roman"/>
+        </w:rPr>
+        <w:t xml:space="preserve"> Mathematically, this problem can be represented as a dynamic </w:t>
+      </w:r>
+      <w:proofErr w:type="spellStart"/>
+      <w:r>
+        <w:rPr>
+          <w:rFonts w:eastAsia="Times New Roman"/>
+        </w:rPr>
+        <w:t>steiner</w:t>
+      </w:r>
+      <w:proofErr w:type="spellEnd"/>
+      <w:r>
+        <w:rPr>
+          <w:rFonts w:eastAsia="Times New Roman"/>
+        </w:rPr>
+        <w:t xml:space="preserve"> tree.</w:t>
       </w:r>
     </w:p>
     <w:p>
@@ -551,13 +543,41 @@
         <w:rPr>
           <w:rFonts w:eastAsia="Times New Roman"/>
         </w:rPr>
-        <w:t xml:space="preserve">The same real world example of a communication network can again be used to represent the dynamic Steiner tree problem. </w:t>
-      </w:r>
-      <w:r>
-        <w:rPr>
-          <w:rFonts w:eastAsia="Times New Roman"/>
-        </w:rPr>
-        <w:t xml:space="preserve">In an already established communications network endpoints are occasionally added or removed; routers can fail and new routers can be added. </w:t>
+        <w:t xml:space="preserve">The same </w:t>
+      </w:r>
+      <w:proofErr w:type="gramStart"/>
+      <w:r>
+        <w:rPr>
+          <w:rFonts w:eastAsia="Times New Roman"/>
+        </w:rPr>
+        <w:t>real world</w:t>
+      </w:r>
+      <w:proofErr w:type="gramEnd"/>
+      <w:r>
+        <w:rPr>
+          <w:rFonts w:eastAsia="Times New Roman"/>
+        </w:rPr>
+        <w:t xml:space="preserve"> example of a communication network can again be used to represent the dynamic Steiner tree problem. </w:t>
+      </w:r>
+      <w:r>
+        <w:rPr>
+          <w:rFonts w:eastAsia="Times New Roman"/>
+        </w:rPr>
+        <w:t xml:space="preserve">In an already established communications network endpoints are occasionally added or removed; routers can </w:t>
+      </w:r>
+      <w:proofErr w:type="gramStart"/>
+      <w:r>
+        <w:rPr>
+          <w:rFonts w:eastAsia="Times New Roman"/>
+        </w:rPr>
+        <w:t>fail</w:t>
+      </w:r>
+      <w:proofErr w:type="gramEnd"/>
+      <w:r>
+        <w:rPr>
+          <w:rFonts w:eastAsia="Times New Roman"/>
+        </w:rPr>
+        <w:t xml:space="preserve"> and new routers can be added. </w:t>
       </w:r>
       <w:r>
         <w:rPr>
@@ -609,13 +629,6 @@
       <w:r>
         <w:rPr>
           <w:rFonts w:eastAsia="Times New Roman"/>
-          <w:b/>
-        </w:rPr>
-        <w:tab/>
-      </w:r>
-      <w:r>
-        <w:rPr>
-          <w:rFonts w:eastAsia="Times New Roman"/>
         </w:rPr>
         <w:t xml:space="preserve">The </w:t>
       </w:r>
@@ -676,12 +689,6 @@
         <w:rPr>
           <w:rFonts w:eastAsia="Times New Roman"/>
         </w:rPr>
-        <w:tab/>
-      </w:r>
-      <w:r>
-        <w:rPr>
-          <w:rFonts w:eastAsia="Times New Roman"/>
-        </w:rPr>
         <w:t xml:space="preserve">The dynamic Steiner tree </w:t>
       </w:r>
       <w:r>
@@ -690,11 +697,19 @@
         </w:rPr>
         <w:t xml:space="preserve">problem was first proposed in 1991 by </w:t>
       </w:r>
-      <w:r>
-        <w:rPr>
-          <w:rFonts w:eastAsia="Times New Roman"/>
-        </w:rPr>
-        <w:t xml:space="preserve">Imase and Waxman. </w:t>
+      <w:proofErr w:type="spellStart"/>
+      <w:r>
+        <w:rPr>
+          <w:rFonts w:eastAsia="Times New Roman"/>
+        </w:rPr>
+        <w:t>Imase</w:t>
+      </w:r>
+      <w:proofErr w:type="spellEnd"/>
+      <w:r>
+        <w:rPr>
+          <w:rFonts w:eastAsia="Times New Roman"/>
+        </w:rPr>
+        <w:t xml:space="preserve"> and Waxman. </w:t>
       </w:r>
       <w:r>
         <w:rPr>
@@ -720,11 +735,19 @@
         </w:rPr>
         <w:t xml:space="preserve">and an additional algorithm that does not re-route the existing Steiner tree for each modification. </w:t>
       </w:r>
-      <w:r>
-        <w:rPr>
-          <w:rFonts w:eastAsia="Times New Roman"/>
-        </w:rPr>
-        <w:t>Imaxe and Waxman however do</w:t>
+      <w:proofErr w:type="spellStart"/>
+      <w:r>
+        <w:rPr>
+          <w:rFonts w:eastAsia="Times New Roman"/>
+        </w:rPr>
+        <w:t>Imaxe</w:t>
+      </w:r>
+      <w:proofErr w:type="spellEnd"/>
+      <w:r>
+        <w:rPr>
+          <w:rFonts w:eastAsia="Times New Roman"/>
+        </w:rPr>
+        <w:t xml:space="preserve"> and Waxman however do</w:t>
       </w:r>
       <w:r>
         <w:rPr>
@@ -738,26 +761,81 @@
         </w:rPr>
         <w:t>Steiner tree after each step.</w:t>
       </w:r>
-    </w:p>
-    <w:p>
-      <w:pPr>
-        <w:rPr>
-          <w:rFonts w:eastAsia="Times New Roman"/>
-        </w:rPr>
-      </w:pPr>
-    </w:p>
-    <w:p>
-      <w:pPr>
-        <w:rPr>
-          <w:rFonts w:eastAsia="Times New Roman"/>
-          <w:b/>
-        </w:rPr>
-      </w:pPr>
-      <w:r>
-        <w:rPr>
-          <w:rFonts w:eastAsia="Times New Roman"/>
-          <w:b/>
-        </w:rPr>
+      <w:r>
+        <w:rPr>
+          <w:rFonts w:eastAsia="Times New Roman"/>
+        </w:rPr>
+        <w:t xml:space="preserve"> Online implementations, as well as implementations that take Euclidean plane have been developed previously by Alon, Azar et al. Our work focuses solely on the dynamic </w:t>
+      </w:r>
+      <w:proofErr w:type="spellStart"/>
+      <w:r>
+        <w:rPr>
+          <w:rFonts w:eastAsia="Times New Roman"/>
+        </w:rPr>
+        <w:t>steiner</w:t>
+      </w:r>
+      <w:proofErr w:type="spellEnd"/>
+      <w:r>
+        <w:rPr>
+          <w:rFonts w:eastAsia="Times New Roman"/>
+        </w:rPr>
+        <w:t xml:space="preserve"> tree problem in </w:t>
+      </w:r>
+      <w:proofErr w:type="gramStart"/>
+      <w:r>
+        <w:rPr>
+          <w:rFonts w:eastAsia="Times New Roman"/>
+        </w:rPr>
+        <w:t>it</w:t>
+      </w:r>
+      <w:proofErr w:type="gramEnd"/>
+      <w:r>
+        <w:rPr>
+          <w:rFonts w:eastAsia="Times New Roman"/>
+        </w:rPr>
+        <w:t xml:space="preserve"> classical formulation and does not take these Euclidean assumptions into </w:t>
+      </w:r>
+      <w:proofErr w:type="spellStart"/>
+      <w:r>
+        <w:rPr>
+          <w:rFonts w:eastAsia="Times New Roman"/>
+        </w:rPr>
+        <w:t>accound</w:t>
+      </w:r>
+      <w:proofErr w:type="spellEnd"/>
+      <w:r>
+        <w:rPr>
+          <w:rFonts w:eastAsia="Times New Roman"/>
+        </w:rPr>
+        <w:t xml:space="preserve">. </w:t>
+      </w:r>
+    </w:p>
+    <w:p>
+      <w:pPr>
+        <w:rPr>
+          <w:rFonts w:eastAsia="Times New Roman"/>
+        </w:rPr>
+      </w:pPr>
+      <w:r>
+        <w:rPr>
+          <w:rFonts w:eastAsia="Times New Roman"/>
+        </w:rPr>
+        <w:br w:type="page"/>
+      </w:r>
+    </w:p>
+    <w:p>
+      <w:pPr>
+        <w:rPr>
+          <w:rFonts w:eastAsia="Times New Roman"/>
+          <w:b/>
+        </w:rPr>
+      </w:pPr>
+      <w:r>
+        <w:rPr>
+          <w:rFonts w:eastAsia="Times New Roman"/>
+          <w:b/>
+        </w:rPr>
+        <w:lastRenderedPageBreak/>
         <w:t>Approach:</w:t>
       </w:r>
     </w:p>
@@ -770,45 +848,172 @@
       <w:r>
         <w:rPr>
           <w:rFonts w:eastAsia="Times New Roman"/>
-          <w:b/>
-        </w:rPr>
-        <w:tab/>
-      </w:r>
-      <w:r>
-        <w:rPr>
-          <w:rFonts w:eastAsia="Times New Roman"/>
-        </w:rPr>
-        <w:t xml:space="preserve">The dynamic Steiner tree algorithm (hereafter DSTA) is implemented in Python3 </w:t>
-      </w:r>
-      <w:r>
-        <w:rPr>
-          <w:rFonts w:eastAsia="Times New Roman"/>
-        </w:rPr>
-        <w:t xml:space="preserve">with numPY. </w:t>
-      </w:r>
-      <w:r>
-        <w:rPr>
-          <w:rFonts w:eastAsia="Times New Roman"/>
-        </w:rPr>
-        <w:t xml:space="preserve">DSTA </w:t>
-      </w:r>
-      <w:r>
-        <w:rPr>
-          <w:rFonts w:eastAsia="Times New Roman"/>
-        </w:rPr>
-        <w:t xml:space="preserve">starts with a </w:t>
-      </w:r>
-      <w:r>
-        <w:rPr>
-          <w:rFonts w:eastAsia="Times New Roman"/>
-        </w:rPr>
-        <w:t>base node and a Steiner tre</w:t>
-      </w:r>
-      <w:r>
-        <w:rPr>
-          <w:rFonts w:eastAsia="Times New Roman"/>
-        </w:rPr>
-        <w:t xml:space="preserve">e consisting of just that node. </w:t>
+        </w:rPr>
+        <w:t xml:space="preserve">We verified the approach of </w:t>
+      </w:r>
+      <w:proofErr w:type="spellStart"/>
+      <w:r>
+        <w:rPr>
+          <w:rFonts w:eastAsia="Times New Roman"/>
+        </w:rPr>
+        <w:t>Imase</w:t>
+      </w:r>
+      <w:proofErr w:type="spellEnd"/>
+      <w:r>
+        <w:rPr>
+          <w:rFonts w:eastAsia="Times New Roman"/>
+        </w:rPr>
+        <w:t xml:space="preserve"> and Waxman, by implementing the </w:t>
+      </w:r>
+      <w:r>
+        <w:rPr>
+          <w:rFonts w:eastAsia="Times New Roman"/>
+          <w:b/>
+        </w:rPr>
+        <w:t>Edge Bound Algorithm</w:t>
+      </w:r>
+      <w:r>
+        <w:rPr>
+          <w:rFonts w:eastAsia="Times New Roman"/>
+        </w:rPr>
+        <w:t xml:space="preserve"> for reconfigurable dynamic </w:t>
+      </w:r>
+      <w:proofErr w:type="spellStart"/>
+      <w:r>
+        <w:rPr>
+          <w:rFonts w:eastAsia="Times New Roman"/>
+        </w:rPr>
+        <w:t>steiner</w:t>
+      </w:r>
+      <w:proofErr w:type="spellEnd"/>
+      <w:r>
+        <w:rPr>
+          <w:rFonts w:eastAsia="Times New Roman"/>
+        </w:rPr>
+        <w:t xml:space="preserve"> tree networks in a portable python 3 package.</w:t>
+      </w:r>
+    </w:p>
+    <w:p>
+      <w:pPr>
+        <w:rPr>
+          <w:rFonts w:eastAsia="Times New Roman"/>
+        </w:rPr>
+      </w:pPr>
+    </w:p>
+    <w:p>
+      <w:pPr>
+        <w:rPr>
+          <w:rFonts w:eastAsia="Times New Roman"/>
+        </w:rPr>
+      </w:pPr>
+    </w:p>
+    <w:p>
+      <w:pPr>
+        <w:jc w:val="center"/>
+        <w:rPr>
+          <w:rFonts w:eastAsia="Times New Roman"/>
+        </w:rPr>
+      </w:pPr>
+      <w:r>
+        <w:rPr>
+          <w:rFonts w:eastAsia="Times New Roman"/>
+        </w:rPr>
+        <w:t xml:space="preserve"> </w:t>
+      </w:r>
+      <w:r>
+        <w:rPr>
+          <w:rFonts w:eastAsia="Times New Roman"/>
+        </w:rPr>
+        <w:drawing>
+          <wp:inline distT="0" distB="0" distL="0" distR="0" wp14:anchorId="52147351" wp14:editId="7598D772">
+            <wp:extent cx="2717800" cy="3403600"/>
+            <wp:effectExtent l="0" t="0" r="0" b="0"/>
+            <wp:docPr id="1" name="Picture 1"/>
+            <wp:cNvGraphicFramePr>
+              <a:graphicFrameLocks xmlns:a="http://schemas.openxmlformats.org/drawingml/2006/main" noChangeAspect="1"/>
+            </wp:cNvGraphicFramePr>
+            <a:graphic xmlns:a="http://schemas.openxmlformats.org/drawingml/2006/main">
+              <a:graphicData uri="http://schemas.openxmlformats.org/drawingml/2006/picture">
+                <pic:pic xmlns:pic="http://schemas.openxmlformats.org/drawingml/2006/picture">
+                  <pic:nvPicPr>
+                    <pic:cNvPr id="1" name=""/>
+                    <pic:cNvPicPr/>
+                  </pic:nvPicPr>
+                  <pic:blipFill>
+                    <a:blip r:embed="rId8"/>
+                    <a:stretch>
+                      <a:fillRect/>
+                    </a:stretch>
+                  </pic:blipFill>
+                  <pic:spPr>
+                    <a:xfrm>
+                      <a:off x="0" y="0"/>
+                      <a:ext cx="2717800" cy="3403600"/>
+                    </a:xfrm>
+                    <a:prstGeom prst="rect">
+                      <a:avLst/>
+                    </a:prstGeom>
+                  </pic:spPr>
+                </pic:pic>
+              </a:graphicData>
+            </a:graphic>
+          </wp:inline>
+        </w:drawing>
+      </w:r>
+    </w:p>
+    <w:p>
+      <w:pPr>
+        <w:jc w:val="center"/>
+        <w:rPr>
+          <w:rFonts w:eastAsia="Times New Roman"/>
+        </w:rPr>
+      </w:pPr>
+      <w:r>
+        <w:rPr>
+          <w:rFonts w:eastAsia="Times New Roman"/>
+        </w:rPr>
+        <w:t xml:space="preserve">The Edge Bound Algorithm, adapted from </w:t>
+      </w:r>
+      <w:proofErr w:type="spellStart"/>
+      <w:r>
+        <w:rPr>
+          <w:rFonts w:eastAsia="Times New Roman"/>
+        </w:rPr>
+        <w:t>Imase</w:t>
+      </w:r>
+      <w:proofErr w:type="spellEnd"/>
+      <w:r>
+        <w:rPr>
+          <w:rFonts w:eastAsia="Times New Roman"/>
+        </w:rPr>
+        <w:t xml:space="preserve"> and Waxman (1991)</w:t>
+      </w:r>
+    </w:p>
+    <w:p>
+      <w:pPr>
+        <w:jc w:val="center"/>
+        <w:rPr>
+          <w:rFonts w:eastAsia="Times New Roman"/>
+        </w:rPr>
+      </w:pPr>
+    </w:p>
+    <w:p>
+      <w:pPr>
+        <w:rPr>
+          <w:rFonts w:eastAsia="Times New Roman"/>
+        </w:rPr>
+      </w:pPr>
+      <w:r>
+        <w:rPr>
+          <w:rFonts w:eastAsia="Times New Roman"/>
+        </w:rPr>
+        <w:t>Their formulation of the problem begins with an initial node in the tree.</w:t>
+      </w:r>
+      <w:r>
+        <w:rPr>
+          <w:rFonts w:eastAsia="Times New Roman"/>
+        </w:rPr>
+        <w:t xml:space="preserve"> </w:t>
       </w:r>
       <w:r>
         <w:rPr>
@@ -826,41 +1031,96 @@
         <w:rPr>
           <w:rFonts w:eastAsia="Times New Roman"/>
         </w:rPr>
-        <w:t xml:space="preserve">change requests. The DSTA updates the Steiner tree after every change request and </w:t>
-      </w:r>
-      <w:r>
-        <w:rPr>
-          <w:rFonts w:eastAsia="Times New Roman"/>
-        </w:rPr>
-        <w:t xml:space="preserve">displays </w:t>
-      </w:r>
-      <w:r>
-        <w:rPr>
-          <w:rFonts w:eastAsia="Times New Roman"/>
-        </w:rPr>
-        <w:t xml:space="preserve">the new Steiner tree overlayed on the current graph to the screen. </w:t>
-      </w:r>
-    </w:p>
-    <w:p>
-      <w:pPr>
-        <w:rPr>
-          <w:rFonts w:eastAsia="Times New Roman"/>
-        </w:rPr>
-      </w:pPr>
-    </w:p>
-    <w:p>
-      <w:pPr>
-        <w:rPr>
-          <w:rFonts w:eastAsia="Times New Roman"/>
-        </w:rPr>
-      </w:pPr>
+        <w:t>change requests</w:t>
+      </w:r>
+      <w:r>
+        <w:rPr>
+          <w:rFonts w:eastAsia="Times New Roman"/>
+        </w:rPr>
+        <w:t xml:space="preserve">, with which EBA runs an </w:t>
+      </w:r>
+      <w:r>
+        <w:rPr>
+          <w:rFonts w:eastAsia="Times New Roman"/>
+          <w:b/>
+        </w:rPr>
+        <w:t xml:space="preserve">add </w:t>
+      </w:r>
+      <w:r>
+        <w:rPr>
+          <w:rFonts w:eastAsia="Times New Roman"/>
+        </w:rPr>
+        <w:t xml:space="preserve">or </w:t>
+      </w:r>
+      <w:r>
+        <w:rPr>
+          <w:rFonts w:eastAsia="Times New Roman"/>
+          <w:b/>
+        </w:rPr>
+        <w:t>remove</w:t>
+      </w:r>
+      <w:r>
+        <w:rPr>
+          <w:rFonts w:eastAsia="Times New Roman"/>
+        </w:rPr>
+        <w:t xml:space="preserve"> routine. </w:t>
+      </w:r>
+    </w:p>
+    <w:p>
+      <w:pPr>
+        <w:rPr>
+          <w:rFonts w:eastAsia="Times New Roman"/>
+        </w:rPr>
+      </w:pPr>
+    </w:p>
+    <w:p>
+      <w:pPr>
+        <w:rPr>
+          <w:rFonts w:eastAsia="Times New Roman"/>
+          <w:b/>
+        </w:rPr>
+      </w:pPr>
+      <w:r>
+        <w:rPr>
+          <w:rFonts w:eastAsia="Times New Roman"/>
+          <w:b/>
+        </w:rPr>
+        <w:t>Experimental Design:</w:t>
+      </w:r>
+    </w:p>
+    <w:p>
+      <w:pPr>
+        <w:rPr>
+          <w:rFonts w:eastAsia="Times New Roman"/>
+        </w:rPr>
+      </w:pPr>
+      <w:r>
+        <w:rPr>
+          <w:rFonts w:eastAsia="Times New Roman"/>
+        </w:rPr>
+        <w:t xml:space="preserve">Our implementation generates random points in a 2-Dimensional plane, for easy visualization. We then encode these points into </w:t>
+      </w:r>
+      <w:proofErr w:type="gramStart"/>
+      <w:r>
+        <w:rPr>
+          <w:rFonts w:eastAsia="Times New Roman"/>
+        </w:rPr>
+        <w:t>an</w:t>
+      </w:r>
+      <w:proofErr w:type="gramEnd"/>
+      <w:r>
+        <w:rPr>
+          <w:rFonts w:eastAsia="Times New Roman"/>
+        </w:rPr>
+        <w:t xml:space="preserve"> weighted adjacency matrix, and generate a sequence of requests to either add or remove a node. </w:t>
+      </w:r>
       <w:bookmarkStart w:id="0" w:name="_GoBack"/>
       <w:bookmarkEnd w:id="0"/>
     </w:p>
     <w:sectPr>
-      <w:headerReference w:type="even" r:id="rId8"/>
-      <w:headerReference w:type="default" r:id="rId9"/>
-      <w:headerReference w:type="first" r:id="rId10"/>
+      <w:headerReference w:type="even" r:id="rId9"/>
+      <w:headerReference w:type="default" r:id="rId10"/>
+      <w:headerReference w:type="first" r:id="rId11"/>
       <w:pgSz w:w="12240" w:h="15840"/>
       <w:pgMar w:top="1440" w:right="1440" w:bottom="1440" w:left="1440" w:header="720" w:footer="720" w:gutter="0"/>
       <w:cols w:space="720"/>
@@ -871,7 +1131,7 @@
 </file>
 
 <file path=word/endnotes.xml><?xml version="1.0" encoding="utf-8"?>
-<w:endnotes xmlns:wpc="http://schemas.microsoft.com/office/word/2010/wordprocessingCanvas" xmlns:mo="http://schemas.microsoft.com/office/mac/office/2008/main" xmlns:mc="http://schemas.openxmlformats.org/markup-compatibility/2006" xmlns:mv="urn:schemas-microsoft-com:mac:vml" xmlns:o="urn:schemas-microsoft-com:office:office" xmlns:r="http://schemas.openxmlformats.org/officeDocument/2006/relationships" xmlns:m="http://schemas.openxmlformats.org/officeDocument/2006/math" xmlns:v="urn:schemas-microsoft-com:vml" xmlns:wp14="http://schemas.microsoft.com/office/word/2010/wordprocessingDrawing" xmlns:wp="http://schemas.openxmlformats.org/drawingml/2006/wordprocessingDrawing" xmlns:w10="urn:schemas-microsoft-com:office:word" xmlns:w="http://schemas.openxmlformats.org/wordprocessingml/2006/main" xmlns:w14="http://schemas.microsoft.com/office/word/2010/wordml" xmlns:w15="http://schemas.microsoft.com/office/word/2012/wordml" xmlns:wpg="http://schemas.microsoft.com/office/word/2010/wordprocessingGroup" xmlns:wpi="http://schemas.microsoft.com/office/word/2010/wordprocessingInk" xmlns:wne="http://schemas.microsoft.com/office/word/2006/wordml" xmlns:wps="http://schemas.microsoft.com/office/word/2010/wordprocessingShape" mc:Ignorable="w14 w15 wp14">
+<w:endnotes xmlns:wpc="http://schemas.microsoft.com/office/word/2010/wordprocessingCanvas" xmlns:cx="http://schemas.microsoft.com/office/drawing/2014/chartex" xmlns:cx1="http://schemas.microsoft.com/office/drawing/2015/9/8/chartex" xmlns:cx2="http://schemas.microsoft.com/office/drawing/2015/10/21/chartex" xmlns:cx3="http://schemas.microsoft.com/office/drawing/2016/5/9/chartex" xmlns:cx4="http://schemas.microsoft.com/office/drawing/2016/5/10/chartex" xmlns:cx5="http://schemas.microsoft.com/office/drawing/2016/5/11/chartex" xmlns:cx6="http://schemas.microsoft.com/office/drawing/2016/5/12/chartex" xmlns:cx7="http://schemas.microsoft.com/office/drawing/2016/5/13/chartex" xmlns:cx8="http://schemas.microsoft.com/office/drawing/2016/5/14/chartex" xmlns:mc="http://schemas.openxmlformats.org/markup-compatibility/2006" xmlns:aink="http://schemas.microsoft.com/office/drawing/2016/ink" xmlns:am3d="http://schemas.microsoft.com/office/drawing/2017/model3d" xmlns:o="urn:schemas-microsoft-com:office:office" xmlns:r="http://schemas.openxmlformats.org/officeDocument/2006/relationships" xmlns:m="http://schemas.openxmlformats.org/officeDocument/2006/math" xmlns:v="urn:schemas-microsoft-com:vml" xmlns:wp14="http://schemas.microsoft.com/office/word/2010/wordprocessingDrawing" xmlns:wp="http://schemas.openxmlformats.org/drawingml/2006/wordprocessingDrawing" xmlns:w10="urn:schemas-microsoft-com:office:word" xmlns:w="http://schemas.openxmlformats.org/wordprocessingml/2006/main" xmlns:w14="http://schemas.microsoft.com/office/word/2010/wordml" xmlns:w15="http://schemas.microsoft.com/office/word/2012/wordml" xmlns:w16cid="http://schemas.microsoft.com/office/word/2016/wordml/cid" xmlns:w16se="http://schemas.microsoft.com/office/word/2015/wordml/symex" xmlns:wpg="http://schemas.microsoft.com/office/word/2010/wordprocessingGroup" xmlns:wpi="http://schemas.microsoft.com/office/word/2010/wordprocessingInk" xmlns:wne="http://schemas.microsoft.com/office/word/2006/wordml" xmlns:wps="http://schemas.microsoft.com/office/word/2010/wordprocessingShape" mc:Ignorable="w14 w15 w16se w16cid wp14">
   <w:endnote w:type="separator" w:id="-1">
     <w:p>
       <w:r>
@@ -890,7 +1150,7 @@
 </file>
 
 <file path=word/footnotes.xml><?xml version="1.0" encoding="utf-8"?>
-<w:footnotes xmlns:wpc="http://schemas.microsoft.com/office/word/2010/wordprocessingCanvas" xmlns:mo="http://schemas.microsoft.com/office/mac/office/2008/main" xmlns:mc="http://schemas.openxmlformats.org/markup-compatibility/2006" xmlns:mv="urn:schemas-microsoft-com:mac:vml" xmlns:o="urn:schemas-microsoft-com:office:office" xmlns:r="http://schemas.openxmlformats.org/officeDocument/2006/relationships" xmlns:m="http://schemas.openxmlformats.org/officeDocument/2006/math" xmlns:v="urn:schemas-microsoft-com:vml" xmlns:wp14="http://schemas.microsoft.com/office/word/2010/wordprocessingDrawing" xmlns:wp="http://schemas.openxmlformats.org/drawingml/2006/wordprocessingDrawing" xmlns:w10="urn:schemas-microsoft-com:office:word" xmlns:w="http://schemas.openxmlformats.org/wordprocessingml/2006/main" xmlns:w14="http://schemas.microsoft.com/office/word/2010/wordml" xmlns:w15="http://schemas.microsoft.com/office/word/2012/wordml" xmlns:wpg="http://schemas.microsoft.com/office/word/2010/wordprocessingGroup" xmlns:wpi="http://schemas.microsoft.com/office/word/2010/wordprocessingInk" xmlns:wne="http://schemas.microsoft.com/office/word/2006/wordml" xmlns:wps="http://schemas.microsoft.com/office/word/2010/wordprocessingShape" mc:Ignorable="w14 w15 wp14">
+<w:footnotes xmlns:wpc="http://schemas.microsoft.com/office/word/2010/wordprocessingCanvas" xmlns:cx="http://schemas.microsoft.com/office/drawing/2014/chartex" xmlns:cx1="http://schemas.microsoft.com/office/drawing/2015/9/8/chartex" xmlns:cx2="http://schemas.microsoft.com/office/drawing/2015/10/21/chartex" xmlns:cx3="http://schemas.microsoft.com/office/drawing/2016/5/9/chartex" xmlns:cx4="http://schemas.microsoft.com/office/drawing/2016/5/10/chartex" xmlns:cx5="http://schemas.microsoft.com/office/drawing/2016/5/11/chartex" xmlns:cx6="http://schemas.microsoft.com/office/drawing/2016/5/12/chartex" xmlns:cx7="http://schemas.microsoft.com/office/drawing/2016/5/13/chartex" xmlns:cx8="http://schemas.microsoft.com/office/drawing/2016/5/14/chartex" xmlns:mc="http://schemas.openxmlformats.org/markup-compatibility/2006" xmlns:aink="http://schemas.microsoft.com/office/drawing/2016/ink" xmlns:am3d="http://schemas.microsoft.com/office/drawing/2017/model3d" xmlns:o="urn:schemas-microsoft-com:office:office" xmlns:r="http://schemas.openxmlformats.org/officeDocument/2006/relationships" xmlns:m="http://schemas.openxmlformats.org/officeDocument/2006/math" xmlns:v="urn:schemas-microsoft-com:vml" xmlns:wp14="http://schemas.microsoft.com/office/word/2010/wordprocessingDrawing" xmlns:wp="http://schemas.openxmlformats.org/drawingml/2006/wordprocessingDrawing" xmlns:w10="urn:schemas-microsoft-com:office:word" xmlns:w="http://schemas.openxmlformats.org/wordprocessingml/2006/main" xmlns:w14="http://schemas.microsoft.com/office/word/2010/wordml" xmlns:w15="http://schemas.microsoft.com/office/word/2012/wordml" xmlns:w16cid="http://schemas.microsoft.com/office/word/2016/wordml/cid" xmlns:w16se="http://schemas.microsoft.com/office/word/2015/wordml/symex" xmlns:wpg="http://schemas.microsoft.com/office/word/2010/wordprocessingGroup" xmlns:wpi="http://schemas.microsoft.com/office/word/2010/wordprocessingInk" xmlns:wne="http://schemas.microsoft.com/office/word/2006/wordml" xmlns:wps="http://schemas.microsoft.com/office/word/2010/wordprocessingShape" mc:Ignorable="w14 w15 w16se w16cid wp14">
   <w:footnote w:type="separator" w:id="-1">
     <w:p>
       <w:r>
@@ -909,7 +1169,7 @@
 </file>
 
 <file path=word/header1.xml><?xml version="1.0" encoding="utf-8"?>
-<w:hdr xmlns:wpc="http://schemas.microsoft.com/office/word/2010/wordprocessingCanvas" xmlns:mo="http://schemas.microsoft.com/office/mac/office/2008/main" xmlns:mc="http://schemas.openxmlformats.org/markup-compatibility/2006" xmlns:mv="urn:schemas-microsoft-com:mac:vml" xmlns:o="urn:schemas-microsoft-com:office:office" xmlns:r="http://schemas.openxmlformats.org/officeDocument/2006/relationships" xmlns:m="http://schemas.openxmlformats.org/officeDocument/2006/math" xmlns:v="urn:schemas-microsoft-com:vml" xmlns:wp14="http://schemas.microsoft.com/office/word/2010/wordprocessingDrawing" xmlns:wp="http://schemas.openxmlformats.org/drawingml/2006/wordprocessingDrawing" xmlns:w10="urn:schemas-microsoft-com:office:word" xmlns:w="http://schemas.openxmlformats.org/wordprocessingml/2006/main" xmlns:w14="http://schemas.microsoft.com/office/word/2010/wordml" xmlns:w15="http://schemas.microsoft.com/office/word/2012/wordml" xmlns:wpg="http://schemas.microsoft.com/office/word/2010/wordprocessingGroup" xmlns:wpi="http://schemas.microsoft.com/office/word/2010/wordprocessingInk" xmlns:wne="http://schemas.microsoft.com/office/word/2006/wordml" xmlns:wps="http://schemas.microsoft.com/office/word/2010/wordprocessingShape" mc:Ignorable="w14 w15 wp14">
+<w:hdr xmlns:wpc="http://schemas.microsoft.com/office/word/2010/wordprocessingCanvas" xmlns:cx="http://schemas.microsoft.com/office/drawing/2014/chartex" xmlns:cx1="http://schemas.microsoft.com/office/drawing/2015/9/8/chartex" xmlns:cx2="http://schemas.microsoft.com/office/drawing/2015/10/21/chartex" xmlns:cx3="http://schemas.microsoft.com/office/drawing/2016/5/9/chartex" xmlns:cx4="http://schemas.microsoft.com/office/drawing/2016/5/10/chartex" xmlns:cx5="http://schemas.microsoft.com/office/drawing/2016/5/11/chartex" xmlns:cx6="http://schemas.microsoft.com/office/drawing/2016/5/12/chartex" xmlns:cx7="http://schemas.microsoft.com/office/drawing/2016/5/13/chartex" xmlns:cx8="http://schemas.microsoft.com/office/drawing/2016/5/14/chartex" xmlns:mc="http://schemas.openxmlformats.org/markup-compatibility/2006" xmlns:aink="http://schemas.microsoft.com/office/drawing/2016/ink" xmlns:am3d="http://schemas.microsoft.com/office/drawing/2017/model3d" xmlns:o="urn:schemas-microsoft-com:office:office" xmlns:r="http://schemas.openxmlformats.org/officeDocument/2006/relationships" xmlns:m="http://schemas.openxmlformats.org/officeDocument/2006/math" xmlns:v="urn:schemas-microsoft-com:vml" xmlns:wp14="http://schemas.microsoft.com/office/word/2010/wordprocessingDrawing" xmlns:wp="http://schemas.openxmlformats.org/drawingml/2006/wordprocessingDrawing" xmlns:w10="urn:schemas-microsoft-com:office:word" xmlns:w="http://schemas.openxmlformats.org/wordprocessingml/2006/main" xmlns:w14="http://schemas.microsoft.com/office/word/2010/wordml" xmlns:w15="http://schemas.microsoft.com/office/word/2012/wordml" xmlns:w16cid="http://schemas.microsoft.com/office/word/2016/wordml/cid" xmlns:w16se="http://schemas.microsoft.com/office/word/2015/wordml/symex" xmlns:wpg="http://schemas.microsoft.com/office/word/2010/wordprocessingGroup" xmlns:wpi="http://schemas.microsoft.com/office/word/2010/wordprocessingInk" xmlns:wne="http://schemas.microsoft.com/office/word/2006/wordml" xmlns:wps="http://schemas.microsoft.com/office/word/2010/wordprocessingShape" mc:Ignorable="w14 w15 w16se w16cid wp14">
   <w:p>
     <w:pPr>
       <w:pStyle w:val="Header"/>
@@ -947,7 +1207,7 @@
 </file>
 
 <file path=word/header2.xml><?xml version="1.0" encoding="utf-8"?>
-<w:hdr xmlns:wpc="http://schemas.microsoft.com/office/word/2010/wordprocessingCanvas" xmlns:mo="http://schemas.microsoft.com/office/mac/office/2008/main" xmlns:mc="http://schemas.openxmlformats.org/markup-compatibility/2006" xmlns:mv="urn:schemas-microsoft-com:mac:vml" xmlns:o="urn:schemas-microsoft-com:office:office" xmlns:r="http://schemas.openxmlformats.org/officeDocument/2006/relationships" xmlns:m="http://schemas.openxmlformats.org/officeDocument/2006/math" xmlns:v="urn:schemas-microsoft-com:vml" xmlns:wp14="http://schemas.microsoft.com/office/word/2010/wordprocessingDrawing" xmlns:wp="http://schemas.openxmlformats.org/drawingml/2006/wordprocessingDrawing" xmlns:w10="urn:schemas-microsoft-com:office:word" xmlns:w="http://schemas.openxmlformats.org/wordprocessingml/2006/main" xmlns:w14="http://schemas.microsoft.com/office/word/2010/wordml" xmlns:w15="http://schemas.microsoft.com/office/word/2012/wordml" xmlns:wpg="http://schemas.microsoft.com/office/word/2010/wordprocessingGroup" xmlns:wpi="http://schemas.microsoft.com/office/word/2010/wordprocessingInk" xmlns:wne="http://schemas.microsoft.com/office/word/2006/wordml" xmlns:wps="http://schemas.microsoft.com/office/word/2010/wordprocessingShape" mc:Ignorable="w14 w15 wp14">
+<w:hdr xmlns:wpc="http://schemas.microsoft.com/office/word/2010/wordprocessingCanvas" xmlns:cx="http://schemas.microsoft.com/office/drawing/2014/chartex" xmlns:cx1="http://schemas.microsoft.com/office/drawing/2015/9/8/chartex" xmlns:cx2="http://schemas.microsoft.com/office/drawing/2015/10/21/chartex" xmlns:cx3="http://schemas.microsoft.com/office/drawing/2016/5/9/chartex" xmlns:cx4="http://schemas.microsoft.com/office/drawing/2016/5/10/chartex" xmlns:cx5="http://schemas.microsoft.com/office/drawing/2016/5/11/chartex" xmlns:cx6="http://schemas.microsoft.com/office/drawing/2016/5/12/chartex" xmlns:cx7="http://schemas.microsoft.com/office/drawing/2016/5/13/chartex" xmlns:cx8="http://schemas.microsoft.com/office/drawing/2016/5/14/chartex" xmlns:mc="http://schemas.openxmlformats.org/markup-compatibility/2006" xmlns:aink="http://schemas.microsoft.com/office/drawing/2016/ink" xmlns:am3d="http://schemas.microsoft.com/office/drawing/2017/model3d" xmlns:o="urn:schemas-microsoft-com:office:office" xmlns:r="http://schemas.openxmlformats.org/officeDocument/2006/relationships" xmlns:m="http://schemas.openxmlformats.org/officeDocument/2006/math" xmlns:v="urn:schemas-microsoft-com:vml" xmlns:wp14="http://schemas.microsoft.com/office/word/2010/wordprocessingDrawing" xmlns:wp="http://schemas.openxmlformats.org/drawingml/2006/wordprocessingDrawing" xmlns:w10="urn:schemas-microsoft-com:office:word" xmlns:w="http://schemas.openxmlformats.org/wordprocessingml/2006/main" xmlns:w14="http://schemas.microsoft.com/office/word/2010/wordml" xmlns:w15="http://schemas.microsoft.com/office/word/2012/wordml" xmlns:w16cid="http://schemas.microsoft.com/office/word/2016/wordml/cid" xmlns:w16se="http://schemas.microsoft.com/office/word/2015/wordml/symex" xmlns:wpg="http://schemas.microsoft.com/office/word/2010/wordprocessingGroup" xmlns:wpi="http://schemas.microsoft.com/office/word/2010/wordprocessingInk" xmlns:wne="http://schemas.microsoft.com/office/word/2006/wordml" xmlns:wps="http://schemas.microsoft.com/office/word/2010/wordprocessingShape" mc:Ignorable="w14 w15 w16se w16cid wp14">
   <w:p>
     <w:pPr>
       <w:pStyle w:val="Header"/>
@@ -998,7 +1258,7 @@
 </file>
 
 <file path=word/header3.xml><?xml version="1.0" encoding="utf-8"?>
-<w:hdr xmlns:wpc="http://schemas.microsoft.com/office/word/2010/wordprocessingCanvas" xmlns:mo="http://schemas.microsoft.com/office/mac/office/2008/main" xmlns:mc="http://schemas.openxmlformats.org/markup-compatibility/2006" xmlns:mv="urn:schemas-microsoft-com:mac:vml" xmlns:o="urn:schemas-microsoft-com:office:office" xmlns:r="http://schemas.openxmlformats.org/officeDocument/2006/relationships" xmlns:m="http://schemas.openxmlformats.org/officeDocument/2006/math" xmlns:v="urn:schemas-microsoft-com:vml" xmlns:wp14="http://schemas.microsoft.com/office/word/2010/wordprocessingDrawing" xmlns:wp="http://schemas.openxmlformats.org/drawingml/2006/wordprocessingDrawing" xmlns:w10="urn:schemas-microsoft-com:office:word" xmlns:w="http://schemas.openxmlformats.org/wordprocessingml/2006/main" xmlns:w14="http://schemas.microsoft.com/office/word/2010/wordml" xmlns:w15="http://schemas.microsoft.com/office/word/2012/wordml" xmlns:wpg="http://schemas.microsoft.com/office/word/2010/wordprocessingGroup" xmlns:wpi="http://schemas.microsoft.com/office/word/2010/wordprocessingInk" xmlns:wne="http://schemas.microsoft.com/office/word/2006/wordml" xmlns:wps="http://schemas.microsoft.com/office/word/2010/wordprocessingShape" mc:Ignorable="w14 w15 wp14">
+<w:hdr xmlns:wpc="http://schemas.microsoft.com/office/word/2010/wordprocessingCanvas" xmlns:cx="http://schemas.microsoft.com/office/drawing/2014/chartex" xmlns:cx1="http://schemas.microsoft.com/office/drawing/2015/9/8/chartex" xmlns:cx2="http://schemas.microsoft.com/office/drawing/2015/10/21/chartex" xmlns:cx3="http://schemas.microsoft.com/office/drawing/2016/5/9/chartex" xmlns:cx4="http://schemas.microsoft.com/office/drawing/2016/5/10/chartex" xmlns:cx5="http://schemas.microsoft.com/office/drawing/2016/5/11/chartex" xmlns:cx6="http://schemas.microsoft.com/office/drawing/2016/5/12/chartex" xmlns:cx7="http://schemas.microsoft.com/office/drawing/2016/5/13/chartex" xmlns:cx8="http://schemas.microsoft.com/office/drawing/2016/5/14/chartex" xmlns:mc="http://schemas.openxmlformats.org/markup-compatibility/2006" xmlns:aink="http://schemas.microsoft.com/office/drawing/2016/ink" xmlns:am3d="http://schemas.microsoft.com/office/drawing/2017/model3d" xmlns:o="urn:schemas-microsoft-com:office:office" xmlns:r="http://schemas.openxmlformats.org/officeDocument/2006/relationships" xmlns:m="http://schemas.openxmlformats.org/officeDocument/2006/math" xmlns:v="urn:schemas-microsoft-com:vml" xmlns:wp14="http://schemas.microsoft.com/office/word/2010/wordprocessingDrawing" xmlns:wp="http://schemas.openxmlformats.org/drawingml/2006/wordprocessingDrawing" xmlns:w10="urn:schemas-microsoft-com:office:word" xmlns:w="http://schemas.openxmlformats.org/wordprocessingml/2006/main" xmlns:w14="http://schemas.microsoft.com/office/word/2010/wordml" xmlns:w15="http://schemas.microsoft.com/office/word/2012/wordml" xmlns:w16cid="http://schemas.microsoft.com/office/word/2016/wordml/cid" xmlns:w16se="http://schemas.microsoft.com/office/word/2015/wordml/symex" xmlns:wpg="http://schemas.microsoft.com/office/word/2010/wordprocessingGroup" xmlns:wpi="http://schemas.microsoft.com/office/word/2010/wordprocessingInk" xmlns:wne="http://schemas.microsoft.com/office/word/2006/wordml" xmlns:wps="http://schemas.microsoft.com/office/word/2010/wordprocessingShape" mc:Ignorable="w14 w15 w16se w16cid wp14">
   <w:p>
     <w:pPr>
       <w:pStyle w:val="Header"/>
@@ -1009,8 +1269,8 @@
 </file>
 
 <file path=word/numbering.xml><?xml version="1.0" encoding="utf-8"?>
-<w:numbering xmlns:wpc="http://schemas.microsoft.com/office/word/2010/wordprocessingCanvas" xmlns:mo="http://schemas.microsoft.com/office/mac/office/2008/main" xmlns:mc="http://schemas.openxmlformats.org/markup-compatibility/2006" xmlns:mv="urn:schemas-microsoft-com:mac:vml" xmlns:o="urn:schemas-microsoft-com:office:office" xmlns:r="http://schemas.openxmlformats.org/officeDocument/2006/relationships" xmlns:m="http://schemas.openxmlformats.org/officeDocument/2006/math" xmlns:v="urn:schemas-microsoft-com:vml" xmlns:wp14="http://schemas.microsoft.com/office/word/2010/wordprocessingDrawing" xmlns:wp="http://schemas.openxmlformats.org/drawingml/2006/wordprocessingDrawing" xmlns:w10="urn:schemas-microsoft-com:office:word" xmlns:w="http://schemas.openxmlformats.org/wordprocessingml/2006/main" xmlns:w14="http://schemas.microsoft.com/office/word/2010/wordml" xmlns:w15="http://schemas.microsoft.com/office/word/2012/wordml" xmlns:wpg="http://schemas.microsoft.com/office/word/2010/wordprocessingGroup" xmlns:wpi="http://schemas.microsoft.com/office/word/2010/wordprocessingInk" xmlns:wne="http://schemas.microsoft.com/office/word/2006/wordml" xmlns:wps="http://schemas.microsoft.com/office/word/2010/wordprocessingShape" mc:Ignorable="w14 w15 wp14">
-  <w:abstractNum w:abstractNumId="0">
+<w:numbering xmlns:wpc="http://schemas.microsoft.com/office/word/2010/wordprocessingCanvas" xmlns:cx="http://schemas.microsoft.com/office/drawing/2014/chartex" xmlns:cx1="http://schemas.microsoft.com/office/drawing/2015/9/8/chartex" xmlns:cx2="http://schemas.microsoft.com/office/drawing/2015/10/21/chartex" xmlns:cx3="http://schemas.microsoft.com/office/drawing/2016/5/9/chartex" xmlns:cx4="http://schemas.microsoft.com/office/drawing/2016/5/10/chartex" xmlns:cx5="http://schemas.microsoft.com/office/drawing/2016/5/11/chartex" xmlns:cx6="http://schemas.microsoft.com/office/drawing/2016/5/12/chartex" xmlns:cx7="http://schemas.microsoft.com/office/drawing/2016/5/13/chartex" xmlns:cx8="http://schemas.microsoft.com/office/drawing/2016/5/14/chartex" xmlns:mc="http://schemas.openxmlformats.org/markup-compatibility/2006" xmlns:aink="http://schemas.microsoft.com/office/drawing/2016/ink" xmlns:am3d="http://schemas.microsoft.com/office/drawing/2017/model3d" xmlns:o="urn:schemas-microsoft-com:office:office" xmlns:r="http://schemas.openxmlformats.org/officeDocument/2006/relationships" xmlns:m="http://schemas.openxmlformats.org/officeDocument/2006/math" xmlns:v="urn:schemas-microsoft-com:vml" xmlns:wp14="http://schemas.microsoft.com/office/word/2010/wordprocessingDrawing" xmlns:wp="http://schemas.openxmlformats.org/drawingml/2006/wordprocessingDrawing" xmlns:w10="urn:schemas-microsoft-com:office:word" xmlns:w="http://schemas.openxmlformats.org/wordprocessingml/2006/main" xmlns:w14="http://schemas.microsoft.com/office/word/2010/wordml" xmlns:w15="http://schemas.microsoft.com/office/word/2012/wordml" xmlns:w16cid="http://schemas.microsoft.com/office/word/2016/wordml/cid" xmlns:w16se="http://schemas.microsoft.com/office/word/2015/wordml/symex" xmlns:wpg="http://schemas.microsoft.com/office/word/2010/wordprocessingGroup" xmlns:wpi="http://schemas.microsoft.com/office/word/2010/wordprocessingInk" xmlns:wne="http://schemas.microsoft.com/office/word/2006/wordml" xmlns:wps="http://schemas.microsoft.com/office/word/2010/wordprocessingShape" mc:Ignorable="w14 w15 w16se w16cid wp14">
+  <w:abstractNum w:abstractNumId="0" w15:restartNumberingAfterBreak="0">
     <w:nsid w:val="4EF42CC5"/>
     <w:multiLevelType w:val="hybridMultilevel"/>
     <w:tmpl w:val="5B88C6EA"/>
@@ -1106,7 +1366,7 @@
 </file>
 
 <file path=word/styles.xml><?xml version="1.0" encoding="utf-8"?>
-<w:styles xmlns:mc="http://schemas.openxmlformats.org/markup-compatibility/2006" xmlns:r="http://schemas.openxmlformats.org/officeDocument/2006/relationships" xmlns:w="http://schemas.openxmlformats.org/wordprocessingml/2006/main" xmlns:w14="http://schemas.microsoft.com/office/word/2010/wordml" xmlns:w15="http://schemas.microsoft.com/office/word/2012/wordml" mc:Ignorable="w14 w15">
+<w:styles xmlns:mc="http://schemas.openxmlformats.org/markup-compatibility/2006" xmlns:r="http://schemas.openxmlformats.org/officeDocument/2006/relationships" xmlns:w="http://schemas.openxmlformats.org/wordprocessingml/2006/main" xmlns:w14="http://schemas.microsoft.com/office/word/2010/wordml" xmlns:w15="http://schemas.microsoft.com/office/word/2012/wordml" xmlns:w16cid="http://schemas.microsoft.com/office/word/2016/wordml/cid" xmlns:w16se="http://schemas.microsoft.com/office/word/2015/wordml/symex" mc:Ignorable="w14 w15 w16se w16cid">
   <w:docDefaults>
     <w:rPrDefault>
       <w:rPr>
@@ -1118,7 +1378,7 @@
     </w:rPrDefault>
     <w:pPrDefault/>
   </w:docDefaults>
-  <w:latentStyles w:defLockedState="0" w:defUIPriority="99" w:defSemiHidden="0" w:defUnhideWhenUsed="0" w:defQFormat="0" w:count="380">
+  <w:latentStyles w:defLockedState="0" w:defUIPriority="99" w:defSemiHidden="0" w:defUnhideWhenUsed="0" w:defQFormat="0" w:count="375">
     <w:lsdException w:name="Normal" w:uiPriority="0" w:qFormat="1"/>
     <w:lsdException w:name="heading 1" w:uiPriority="9" w:qFormat="1"/>
     <w:lsdException w:name="heading 2" w:semiHidden="1" w:uiPriority="9" w:unhideWhenUsed="1" w:qFormat="1"/>
@@ -1275,15 +1535,6 @@
     <w:lsdException w:name="Balloon Text" w:semiHidden="1" w:unhideWhenUsed="1"/>
     <w:lsdException w:name="Table Grid" w:uiPriority="39"/>
     <w:lsdException w:name="Table Theme" w:semiHidden="1" w:unhideWhenUsed="1"/>
-    <w:lsdException w:name="Note Level 1" w:semiHidden="1" w:unhideWhenUsed="1"/>
-    <w:lsdException w:name="Note Level 2" w:semiHidden="1" w:unhideWhenUsed="1"/>
-    <w:lsdException w:name="Note Level 3" w:semiHidden="1" w:unhideWhenUsed="1"/>
-    <w:lsdException w:name="Note Level 4" w:semiHidden="1" w:unhideWhenUsed="1"/>
-    <w:lsdException w:name="Note Level 5" w:semiHidden="1" w:unhideWhenUsed="1"/>
-    <w:lsdException w:name="Note Level 6" w:semiHidden="1" w:unhideWhenUsed="1"/>
-    <w:lsdException w:name="Note Level 7" w:semiHidden="1" w:unhideWhenUsed="1"/>
-    <w:lsdException w:name="Note Level 8" w:semiHidden="1" w:unhideWhenUsed="1"/>
-    <w:lsdException w:name="Note Level 9" w:semiHidden="1" w:unhideWhenUsed="1"/>
     <w:lsdException w:name="Placeholder Text" w:semiHidden="1"/>
     <w:lsdException w:name="No Spacing" w:uiPriority="1" w:qFormat="1"/>
     <w:lsdException w:name="Light Shading" w:uiPriority="60"/>
@@ -1871,7 +2122,7 @@
 </file>
 
 <file path=customXml/itemProps1.xml><?xml version="1.0" encoding="utf-8"?>
-<ds:datastoreItem xmlns:ds="http://schemas.openxmlformats.org/officeDocument/2006/customXml" ds:itemID="{526B5DA5-8E14-9C4B-9363-6B0D5B86D493}">
+<ds:datastoreItem xmlns:ds="http://schemas.openxmlformats.org/officeDocument/2006/customXml" ds:itemID="{C8A67DE4-F373-0E42-9492-C437A9DC6E5A}">
   <ds:schemaRefs>
     <ds:schemaRef ds:uri="http://schemas.openxmlformats.org/officeDocument/2006/bibliography"/>
   </ds:schemaRefs>

</xml_diff>

<commit_message>
MORE WORDS MORE WORDS
</commit_message>
<xml_diff>
--- a/Report.docx
+++ b/Report.docx
@@ -1113,6 +1113,136 @@
           <w:rFonts w:eastAsia="Times New Roman"/>
         </w:rPr>
         <w:t xml:space="preserve"> weighted adjacency matrix, and generate a sequence of requests to either add or remove a node. </w:t>
+      </w:r>
+      <w:r>
+        <w:rPr>
+          <w:rFonts w:eastAsia="Times New Roman"/>
+        </w:rPr>
+        <w:t xml:space="preserve">We then use pythons matplotlib library to visualize the graphs changing over time. We gain an intuitive understanding of the algorithm by </w:t>
+      </w:r>
+      <w:r>
+        <w:rPr>
+          <w:rFonts w:eastAsia="Times New Roman"/>
+        </w:rPr>
+        <w:t xml:space="preserve">simulating and visualizing several graphs with varying values of the </w:t>
+      </w:r>
+      <w:r>
+        <w:rPr>
+          <w:rFonts w:eastAsia="Times New Roman"/>
+          <w:i/>
+        </w:rPr>
+        <w:t>delta. Delta</w:t>
+      </w:r>
+      <w:r>
+        <w:rPr>
+          <w:rFonts w:eastAsia="Times New Roman"/>
+        </w:rPr>
+        <w:t xml:space="preserve"> in the context of the Extended Bound algorithm is conceptually a preference for preserving the existing graph connections, unless a substantially better configuration is available. We gain insight to the polynomial runtime of the algorithm by using our testing framework to </w:t>
+      </w:r>
+      <w:proofErr w:type="gramStart"/>
+      <w:r>
+        <w:rPr>
+          <w:rFonts w:eastAsia="Times New Roman"/>
+        </w:rPr>
+        <w:t>experimenting</w:t>
+      </w:r>
+      <w:proofErr w:type="gramEnd"/>
+      <w:r>
+        <w:rPr>
+          <w:rFonts w:eastAsia="Times New Roman"/>
+        </w:rPr>
+        <w:t xml:space="preserve"> with it on graphs different size. </w:t>
+      </w:r>
+    </w:p>
+    <w:p>
+      <w:pPr>
+        <w:rPr>
+          <w:rFonts w:eastAsia="Times New Roman"/>
+        </w:rPr>
+      </w:pPr>
+    </w:p>
+    <w:p>
+      <w:pPr>
+        <w:rPr>
+          <w:rFonts w:eastAsia="Times New Roman"/>
+          <w:b/>
+        </w:rPr>
+      </w:pPr>
+      <w:r>
+        <w:rPr>
+          <w:rFonts w:eastAsia="Times New Roman"/>
+          <w:b/>
+        </w:rPr>
+        <w:t>Conclusions and Future Work:</w:t>
+      </w:r>
+    </w:p>
+    <w:p>
+      <w:pPr>
+        <w:rPr>
+          <w:rFonts w:eastAsia="Times New Roman"/>
+        </w:rPr>
+      </w:pPr>
+      <w:r>
+        <w:rPr>
+          <w:rFonts w:eastAsia="Times New Roman"/>
+        </w:rPr>
+        <w:t xml:space="preserve">As we adventure into the future, we stand </w:t>
+      </w:r>
+      <w:r>
+        <w:rPr>
+          <w:rFonts w:eastAsia="Times New Roman"/>
+        </w:rPr>
+        <w:t>to see the expansion of the internet as well as the rise of the internet of things, and multi-robotic networked systems. The added dynamics</w:t>
+      </w:r>
+      <w:r>
+        <w:rPr>
+          <w:rFonts w:eastAsia="Times New Roman"/>
+        </w:rPr>
+        <w:t xml:space="preserve"> </w:t>
+      </w:r>
+      <w:r>
+        <w:rPr>
+          <w:rFonts w:eastAsia="Times New Roman"/>
+        </w:rPr>
+        <w:t xml:space="preserve">and substantially increased scale of these new systems will emphasize the </w:t>
+      </w:r>
+      <w:r>
+        <w:rPr>
+          <w:rFonts w:eastAsia="Times New Roman"/>
+        </w:rPr>
+        <w:t>importance</w:t>
+      </w:r>
+      <w:r>
+        <w:rPr>
+          <w:rFonts w:eastAsia="Times New Roman"/>
+        </w:rPr>
+        <w:t xml:space="preserve"> of scalable </w:t>
+      </w:r>
+      <w:r>
+        <w:rPr>
+          <w:rFonts w:eastAsia="Times New Roman"/>
+        </w:rPr>
+        <w:t>dynamic multipoint communication</w:t>
+      </w:r>
+      <w:r>
+        <w:rPr>
+          <w:rFonts w:eastAsia="Times New Roman"/>
+        </w:rPr>
+        <w:t xml:space="preserve">. This also motivates investigating distributed algorithms for the </w:t>
+      </w:r>
+      <w:proofErr w:type="spellStart"/>
+      <w:r>
+        <w:rPr>
+          <w:rFonts w:eastAsia="Times New Roman"/>
+        </w:rPr>
+        <w:t>steiner</w:t>
+      </w:r>
+      <w:proofErr w:type="spellEnd"/>
+      <w:r>
+        <w:rPr>
+          <w:rFonts w:eastAsia="Times New Roman"/>
+        </w:rPr>
+        <w:t xml:space="preserve"> tree problem, which could be a promising avenue for future work. </w:t>
       </w:r>
       <w:bookmarkStart w:id="0" w:name="_GoBack"/>
       <w:bookmarkEnd w:id="0"/>
@@ -2122,7 +2252,7 @@
 </file>
 
 <file path=customXml/itemProps1.xml><?xml version="1.0" encoding="utf-8"?>
-<ds:datastoreItem xmlns:ds="http://schemas.openxmlformats.org/officeDocument/2006/customXml" ds:itemID="{C8A67DE4-F373-0E42-9492-C437A9DC6E5A}">
+<ds:datastoreItem xmlns:ds="http://schemas.openxmlformats.org/officeDocument/2006/customXml" ds:itemID="{ECFAFBED-52B1-B34F-9BE6-FB8E05CB74FF}">
   <ds:schemaRefs>
     <ds:schemaRef ds:uri="http://schemas.openxmlformats.org/officeDocument/2006/bibliography"/>
   </ds:schemaRefs>

</xml_diff>